<commit_message>
Update for August 5, to update current position, as well as updated gallery
</commit_message>
<xml_diff>
--- a/src/miscfiles/Adam_Lew_Resume.docx
+++ b/src/miscfiles/Adam_Lew_Resume.docx
@@ -1,6 +1,6 @@
 
 <file path=word/document.xml><?xml version="1.0" encoding="utf-8"?>
-<w:document xmlns:wpc="http://schemas.microsoft.com/office/word/2010/wordprocessingCanvas" xmlns:cx="http://schemas.microsoft.com/office/drawing/2014/chartex" xmlns:cx1="http://schemas.microsoft.com/office/drawing/2015/9/8/chartex" xmlns:cx2="http://schemas.microsoft.com/office/drawing/2015/10/21/chartex" xmlns:cx3="http://schemas.microsoft.com/office/drawing/2016/5/9/chartex" xmlns:cx4="http://schemas.microsoft.com/office/drawing/2016/5/10/chartex" xmlns:cx5="http://schemas.microsoft.com/office/drawing/2016/5/11/chartex" xmlns:cx6="http://schemas.microsoft.com/office/drawing/2016/5/12/chartex" xmlns:cx7="http://schemas.microsoft.com/office/drawing/2016/5/13/chartex" xmlns:cx8="http://schemas.microsoft.com/office/drawing/2016/5/14/chartex" xmlns:mc="http://schemas.openxmlformats.org/markup-compatibility/2006" xmlns:aink="http://schemas.microsoft.com/office/drawing/2016/ink" xmlns:am3d="http://schemas.microsoft.com/office/drawing/2017/model3d" xmlns:o="urn:schemas-microsoft-com:office:office" xmlns:r="http://schemas.openxmlformats.org/officeDocument/2006/relationships" xmlns:m="http://schemas.openxmlformats.org/officeDocument/2006/math" xmlns:v="urn:schemas-microsoft-com:vml" xmlns:wp14="http://schemas.microsoft.com/office/word/2010/wordprocessingDrawing" xmlns:wp="http://schemas.openxmlformats.org/drawingml/2006/wordprocessingDrawing" xmlns:w10="urn:schemas-microsoft-com:office:word" xmlns:w="http://schemas.openxmlformats.org/wordprocessingml/2006/main" xmlns:w14="http://schemas.microsoft.com/office/word/2010/wordml" xmlns:w15="http://schemas.microsoft.com/office/word/2012/wordml" xmlns:w16se="http://schemas.microsoft.com/office/word/2015/wordml/symex" xmlns:wpg="http://schemas.microsoft.com/office/word/2010/wordprocessingGroup" xmlns:wpi="http://schemas.microsoft.com/office/word/2010/wordprocessingInk" xmlns:wne="http://schemas.microsoft.com/office/word/2006/wordml" xmlns:wps="http://schemas.microsoft.com/office/word/2010/wordprocessingShape" mc:Ignorable="w14 w15 w16se wp14">
+<w:document xmlns:wpc="http://schemas.microsoft.com/office/word/2010/wordprocessingCanvas" xmlns:cx="http://schemas.microsoft.com/office/drawing/2014/chartex" xmlns:cx1="http://schemas.microsoft.com/office/drawing/2015/9/8/chartex" xmlns:cx2="http://schemas.microsoft.com/office/drawing/2015/10/21/chartex" xmlns:cx3="http://schemas.microsoft.com/office/drawing/2016/5/9/chartex" xmlns:cx4="http://schemas.microsoft.com/office/drawing/2016/5/10/chartex" xmlns:cx5="http://schemas.microsoft.com/office/drawing/2016/5/11/chartex" xmlns:cx6="http://schemas.microsoft.com/office/drawing/2016/5/12/chartex" xmlns:cx7="http://schemas.microsoft.com/office/drawing/2016/5/13/chartex" xmlns:cx8="http://schemas.microsoft.com/office/drawing/2016/5/14/chartex" xmlns:mc="http://schemas.openxmlformats.org/markup-compatibility/2006" xmlns:aink="http://schemas.microsoft.com/office/drawing/2016/ink" xmlns:am3d="http://schemas.microsoft.com/office/drawing/2017/model3d" xmlns:o="urn:schemas-microsoft-com:office:office" xmlns:r="http://schemas.openxmlformats.org/officeDocument/2006/relationships" xmlns:m="http://schemas.openxmlformats.org/officeDocument/2006/math" xmlns:v="urn:schemas-microsoft-com:vml" xmlns:wp14="http://schemas.microsoft.com/office/word/2010/wordprocessingDrawing" xmlns:wp="http://schemas.openxmlformats.org/drawingml/2006/wordprocessingDrawing" xmlns:w10="urn:schemas-microsoft-com:office:word" xmlns:w="http://schemas.openxmlformats.org/wordprocessingml/2006/main" xmlns:w14="http://schemas.microsoft.com/office/word/2010/wordml" xmlns:w15="http://schemas.microsoft.com/office/word/2012/wordml" xmlns:w16cid="http://schemas.microsoft.com/office/word/2016/wordml/cid" xmlns:w16se="http://schemas.microsoft.com/office/word/2015/wordml/symex" xmlns:wpg="http://schemas.microsoft.com/office/word/2010/wordprocessingGroup" xmlns:wpi="http://schemas.microsoft.com/office/word/2010/wordprocessingInk" xmlns:wne="http://schemas.microsoft.com/office/word/2006/wordml" xmlns:wps="http://schemas.microsoft.com/office/word/2010/wordprocessingShape" mc:Ignorable="w14 w15 w16se w16cid wp14">
   <w:body>
     <w:p>
       <w:pPr>
@@ -82,13 +82,6 @@
           <w:szCs w:val="20"/>
         </w:rPr>
         <w:tab/>
-      </w:r>
-      <w:r>
-        <w:rPr>
-          <w:rFonts w:ascii="Arial" w:eastAsia="DejaVuSans-Bold" w:hAnsi="Arial" w:cs="Arial"/>
-          <w:sz w:val="20"/>
-          <w:szCs w:val="20"/>
-        </w:rPr>
         <w:t xml:space="preserve">Email: </w:t>
       </w:r>
       <w:hyperlink r:id="rId5" w:history="1">
@@ -159,7 +152,6 @@
             <w:rFonts w:ascii="Arial" w:eastAsia="DejaVuSans-Bold" w:hAnsi="Arial" w:cs="Arial"/>
             <w:sz w:val="20"/>
             <w:szCs w:val="20"/>
-            <w:lang w:val="en-US" w:eastAsia="hi-IN" w:bidi="hi-IN"/>
           </w:rPr>
           <w:t>https://adamwlew.herokuapp.com</w:t>
         </w:r>
@@ -233,7 +225,7 @@
           <w:sz w:val="20"/>
           <w:szCs w:val="20"/>
         </w:rPr>
-        <w:t>T</w:t>
+        <w:t>C</w:t>
       </w:r>
       <w:r>
         <w:rPr>
@@ -242,7 +234,7 @@
           <w:sz w:val="20"/>
           <w:szCs w:val="20"/>
         </w:rPr>
-        <w:t xml:space="preserve">o </w:t>
+        <w:t>o-</w:t>
       </w:r>
       <w:r>
         <w:rPr>
@@ -251,7 +243,7 @@
           <w:sz w:val="20"/>
           <w:szCs w:val="20"/>
         </w:rPr>
-        <w:t>co-</w:t>
+        <w:t>creating</w:t>
       </w:r>
       <w:r>
         <w:rPr>
@@ -260,7 +252,7 @@
           <w:sz w:val="20"/>
           <w:szCs w:val="20"/>
         </w:rPr>
-        <w:t xml:space="preserve">create </w:t>
+        <w:t xml:space="preserve"> </w:t>
       </w:r>
       <w:r>
         <w:rPr>
@@ -324,7 +316,7 @@
           <w:szCs w:val="20"/>
           <w:shd w:val="clear" w:color="auto" w:fill="FFFFFF"/>
         </w:rPr>
-        <w:t xml:space="preserve">I've been creating alongside other wise and experienced developers using c, c++, JavaScript, HTML, CSS, XML, C# + .Net, and PHP for </w:t>
+        <w:t>I'</w:t>
       </w:r>
       <w:r>
         <w:rPr>
@@ -333,7 +325,7 @@
           <w:szCs w:val="20"/>
           <w:shd w:val="clear" w:color="auto" w:fill="FFFFFF"/>
         </w:rPr>
-        <w:t>2.5</w:t>
+        <w:t>ve been creating alongside</w:t>
       </w:r>
       <w:r>
         <w:rPr>
@@ -342,6 +334,78 @@
           <w:szCs w:val="20"/>
           <w:shd w:val="clear" w:color="auto" w:fill="FFFFFF"/>
         </w:rPr>
+        <w:t xml:space="preserve"> wise and experienced developers using </w:t>
+      </w:r>
+      <w:r>
+        <w:rPr>
+          <w:rFonts w:ascii="Arial" w:hAnsi="Arial" w:cs="Arial"/>
+          <w:sz w:val="20"/>
+          <w:szCs w:val="20"/>
+          <w:shd w:val="clear" w:color="auto" w:fill="FFFFFF"/>
+        </w:rPr>
+        <w:t>C</w:t>
+      </w:r>
+      <w:r>
+        <w:rPr>
+          <w:rFonts w:ascii="Arial" w:hAnsi="Arial" w:cs="Arial"/>
+          <w:sz w:val="20"/>
+          <w:szCs w:val="20"/>
+          <w:shd w:val="clear" w:color="auto" w:fill="FFFFFF"/>
+        </w:rPr>
+        <w:t xml:space="preserve">, </w:t>
+      </w:r>
+      <w:r>
+        <w:rPr>
+          <w:rFonts w:ascii="Arial" w:hAnsi="Arial" w:cs="Arial"/>
+          <w:sz w:val="20"/>
+          <w:szCs w:val="20"/>
+          <w:shd w:val="clear" w:color="auto" w:fill="FFFFFF"/>
+        </w:rPr>
+        <w:t>C</w:t>
+      </w:r>
+      <w:r>
+        <w:rPr>
+          <w:rFonts w:ascii="Arial" w:hAnsi="Arial" w:cs="Arial"/>
+          <w:sz w:val="20"/>
+          <w:szCs w:val="20"/>
+          <w:shd w:val="clear" w:color="auto" w:fill="FFFFFF"/>
+        </w:rPr>
+        <w:t xml:space="preserve">++, </w:t>
+      </w:r>
+      <w:r>
+        <w:rPr>
+          <w:rFonts w:ascii="Arial" w:hAnsi="Arial" w:cs="Arial"/>
+          <w:sz w:val="20"/>
+          <w:szCs w:val="20"/>
+          <w:shd w:val="clear" w:color="auto" w:fill="FFFFFF"/>
+        </w:rPr>
+        <w:t xml:space="preserve">Python, </w:t>
+      </w:r>
+      <w:r>
+        <w:rPr>
+          <w:rFonts w:ascii="Arial" w:hAnsi="Arial" w:cs="Arial"/>
+          <w:sz w:val="20"/>
+          <w:szCs w:val="20"/>
+          <w:shd w:val="clear" w:color="auto" w:fill="FFFFFF"/>
+        </w:rPr>
+        <w:t xml:space="preserve">JavaScript, HTML, CSS, XML, C# + .Net, and PHP for </w:t>
+      </w:r>
+      <w:r>
+        <w:rPr>
+          <w:rFonts w:ascii="Arial" w:hAnsi="Arial" w:cs="Arial"/>
+          <w:sz w:val="20"/>
+          <w:szCs w:val="20"/>
+          <w:shd w:val="clear" w:color="auto" w:fill="FFFFFF"/>
+        </w:rPr>
+        <w:t>3</w:t>
+      </w:r>
+      <w:r>
+        <w:rPr>
+          <w:rFonts w:ascii="Arial" w:hAnsi="Arial" w:cs="Arial"/>
+          <w:sz w:val="20"/>
+          <w:szCs w:val="20"/>
+          <w:shd w:val="clear" w:color="auto" w:fill="FFFFFF"/>
+        </w:rPr>
         <w:t xml:space="preserve"> years professionally and </w:t>
       </w:r>
       <w:r>
@@ -378,7 +442,7 @@
           <w:szCs w:val="20"/>
           <w:shd w:val="clear" w:color="auto" w:fill="FFFFFF"/>
         </w:rPr>
-        <w:t>academically; co</w:t>
+        <w:t xml:space="preserve">academically; </w:t>
       </w:r>
       <w:r>
         <w:rPr>
@@ -387,7 +451,7 @@
           <w:szCs w:val="20"/>
           <w:shd w:val="clear" w:color="auto" w:fill="FFFFFF"/>
         </w:rPr>
-        <w:t xml:space="preserve">-creating </w:t>
+        <w:t xml:space="preserve">implementing </w:t>
       </w:r>
       <w:r>
         <w:rPr>
@@ -396,7 +460,43 @@
           <w:szCs w:val="20"/>
           <w:shd w:val="clear" w:color="auto" w:fill="FFFFFF"/>
         </w:rPr>
-        <w:t>web pages, features within controllers' firmware, and file systems as a Firmware Engineer and Web Developer.</w:t>
+        <w:t xml:space="preserve">and co-creating </w:t>
+      </w:r>
+      <w:r>
+        <w:rPr>
+          <w:rFonts w:ascii="Arial" w:hAnsi="Arial" w:cs="Arial"/>
+          <w:sz w:val="20"/>
+          <w:szCs w:val="20"/>
+          <w:shd w:val="clear" w:color="auto" w:fill="FFFFFF"/>
+        </w:rPr>
+        <w:t xml:space="preserve">automated tests, </w:t>
+      </w:r>
+      <w:r>
+        <w:rPr>
+          <w:rFonts w:ascii="Arial" w:hAnsi="Arial" w:cs="Arial"/>
+          <w:sz w:val="20"/>
+          <w:szCs w:val="20"/>
+          <w:shd w:val="clear" w:color="auto" w:fill="FFFFFF"/>
+        </w:rPr>
+        <w:t xml:space="preserve">web pages, features within controllers' firmware, and file systems as a </w:t>
+      </w:r>
+      <w:r>
+        <w:rPr>
+          <w:rFonts w:ascii="Arial" w:hAnsi="Arial" w:cs="Arial"/>
+          <w:sz w:val="20"/>
+          <w:szCs w:val="20"/>
+          <w:shd w:val="clear" w:color="auto" w:fill="FFFFFF"/>
+        </w:rPr>
+        <w:t>Software Engineer</w:t>
+      </w:r>
+      <w:r>
+        <w:rPr>
+          <w:rFonts w:ascii="Arial" w:hAnsi="Arial" w:cs="Arial"/>
+          <w:sz w:val="20"/>
+          <w:szCs w:val="20"/>
+          <w:shd w:val="clear" w:color="auto" w:fill="FFFFFF"/>
+        </w:rPr>
+        <w:t>.</w:t>
       </w:r>
     </w:p>
     <w:p>
@@ -484,19 +584,262 @@
       <w:pPr>
         <w:rPr>
           <w:rFonts w:ascii="Arial" w:hAnsi="Arial" w:cs="Arial"/>
-          <w:sz w:val="20"/>
-          <w:szCs w:val="20"/>
-        </w:rPr>
-      </w:pPr>
-      <w:r>
-        <w:rPr>
-          <w:rFonts w:ascii="Arial" w:hAnsi="Arial" w:cs="Arial"/>
           <w:b/>
           <w:sz w:val="20"/>
           <w:szCs w:val="20"/>
         </w:rPr>
+      </w:pPr>
+      <w:r>
+        <w:rPr>
+          <w:rFonts w:ascii="Arial" w:hAnsi="Arial" w:cs="Arial"/>
+          <w:b/>
+          <w:sz w:val="20"/>
+          <w:szCs w:val="20"/>
+        </w:rPr>
         <w:t>Professional Experience</w:t>
       </w:r>
+    </w:p>
+    <w:p>
+      <w:pPr>
+        <w:rPr>
+          <w:rFonts w:ascii="Arial" w:hAnsi="Arial" w:cs="Arial"/>
+          <w:sz w:val="20"/>
+          <w:szCs w:val="20"/>
+        </w:rPr>
+      </w:pPr>
+      <w:r>
+        <w:rPr>
+          <w:rFonts w:ascii="Arial" w:hAnsi="Arial" w:cs="Arial"/>
+          <w:sz w:val="20"/>
+          <w:szCs w:val="20"/>
+        </w:rPr>
+        <w:t>Raytheon Space and Airborne Systems, El Segundo, CA – December 2017 to Present</w:t>
+      </w:r>
+    </w:p>
+    <w:p>
+      <w:pPr>
+        <w:rPr>
+          <w:rFonts w:ascii="Arial" w:hAnsi="Arial" w:cs="Arial"/>
+          <w:b/>
+          <w:sz w:val="20"/>
+          <w:szCs w:val="20"/>
+        </w:rPr>
+      </w:pPr>
+      <w:r>
+        <w:rPr>
+          <w:rFonts w:ascii="Arial" w:hAnsi="Arial" w:cs="Arial"/>
+          <w:sz w:val="20"/>
+          <w:szCs w:val="20"/>
+        </w:rPr>
+        <w:t>Software Engineer – TCRF Department</w:t>
+      </w:r>
+      <w:bookmarkStart w:id="0" w:name="_GoBack"/>
+      <w:bookmarkEnd w:id="0"/>
+    </w:p>
+    <w:p>
+      <w:pPr>
+        <w:pStyle w:val="ListParagraph"/>
+        <w:numPr>
+          <w:ilvl w:val="0"/>
+          <w:numId w:val="8"/>
+        </w:numPr>
+        <w:rPr>
+          <w:rFonts w:ascii="Arial" w:hAnsi="Arial" w:cs="Arial"/>
+          <w:sz w:val="20"/>
+          <w:szCs w:val="20"/>
+        </w:rPr>
+      </w:pPr>
+      <w:r>
+        <w:rPr>
+          <w:rFonts w:ascii="Arial" w:hAnsi="Arial" w:cs="Arial"/>
+          <w:sz w:val="20"/>
+          <w:szCs w:val="20"/>
+        </w:rPr>
+        <w:t>W</w:t>
+      </w:r>
+      <w:r>
+        <w:rPr>
+          <w:rFonts w:ascii="Arial" w:hAnsi="Arial" w:cs="Arial"/>
+          <w:sz w:val="20"/>
+          <w:szCs w:val="20"/>
+        </w:rPr>
+        <w:t>orking</w:t>
+      </w:r>
+      <w:r>
+        <w:rPr>
+          <w:rFonts w:ascii="Arial" w:hAnsi="Arial" w:cs="Arial"/>
+          <w:sz w:val="20"/>
+          <w:szCs w:val="20"/>
+        </w:rPr>
+        <w:t xml:space="preserve"> together with multiple small</w:t>
+      </w:r>
+      <w:r>
+        <w:rPr>
+          <w:rFonts w:ascii="Arial" w:hAnsi="Arial" w:cs="Arial"/>
+          <w:sz w:val="20"/>
+          <w:szCs w:val="20"/>
+        </w:rPr>
+        <w:t xml:space="preserve"> teams to </w:t>
+      </w:r>
+      <w:r>
+        <w:rPr>
+          <w:rFonts w:ascii="Arial" w:hAnsi="Arial" w:cs="Arial"/>
+          <w:sz w:val="20"/>
+          <w:szCs w:val="20"/>
+        </w:rPr>
+        <w:t xml:space="preserve">design a system that </w:t>
+      </w:r>
+      <w:r>
+        <w:rPr>
+          <w:rFonts w:ascii="Arial" w:hAnsi="Arial" w:cs="Arial"/>
+          <w:sz w:val="20"/>
+          <w:szCs w:val="20"/>
+        </w:rPr>
+        <w:t>integrate</w:t>
+      </w:r>
+      <w:r>
+        <w:rPr>
+          <w:rFonts w:ascii="Arial" w:hAnsi="Arial" w:cs="Arial"/>
+          <w:sz w:val="20"/>
+          <w:szCs w:val="20"/>
+        </w:rPr>
+        <w:t>s</w:t>
+      </w:r>
+      <w:r>
+        <w:rPr>
+          <w:rFonts w:ascii="Arial" w:hAnsi="Arial" w:cs="Arial"/>
+          <w:sz w:val="20"/>
+          <w:szCs w:val="20"/>
+        </w:rPr>
+        <w:t xml:space="preserve"> an automated an</w:t>
+      </w:r>
+      <w:r>
+        <w:rPr>
+          <w:rFonts w:ascii="Arial" w:hAnsi="Arial" w:cs="Arial"/>
+          <w:sz w:val="20"/>
+          <w:szCs w:val="20"/>
+        </w:rPr>
+        <w:t xml:space="preserve">d manual radar data-testing </w:t>
+      </w:r>
+      <w:r>
+        <w:rPr>
+          <w:rFonts w:ascii="Arial" w:hAnsi="Arial" w:cs="Arial"/>
+          <w:sz w:val="20"/>
+          <w:szCs w:val="20"/>
+        </w:rPr>
+        <w:t xml:space="preserve">simulator as well as </w:t>
+      </w:r>
+      <w:r>
+        <w:rPr>
+          <w:rFonts w:ascii="Arial" w:hAnsi="Arial" w:cs="Arial"/>
+          <w:sz w:val="20"/>
+          <w:szCs w:val="20"/>
+        </w:rPr>
+        <w:t xml:space="preserve">collaborating with multiple teams to strategically remove </w:t>
+      </w:r>
+      <w:r>
+        <w:rPr>
+          <w:rFonts w:ascii="Arial" w:hAnsi="Arial" w:cs="Arial"/>
+          <w:sz w:val="20"/>
+          <w:szCs w:val="20"/>
+        </w:rPr>
+        <w:t>previously implemented</w:t>
+      </w:r>
+      <w:r>
+        <w:rPr>
+          <w:rFonts w:ascii="Arial" w:hAnsi="Arial" w:cs="Arial"/>
+          <w:sz w:val="20"/>
+          <w:szCs w:val="20"/>
+        </w:rPr>
+        <w:t xml:space="preserve"> f</w:t>
+      </w:r>
+      <w:r>
+        <w:rPr>
+          <w:rFonts w:ascii="Arial" w:hAnsi="Arial" w:cs="Arial"/>
+          <w:sz w:val="20"/>
+          <w:szCs w:val="20"/>
+        </w:rPr>
+        <w:t>eatures in specific radar modes by analyzing the existing infrastructure.</w:t>
+      </w:r>
+    </w:p>
+    <w:p>
+      <w:pPr>
+        <w:pStyle w:val="ListParagraph"/>
+        <w:numPr>
+          <w:ilvl w:val="0"/>
+          <w:numId w:val="8"/>
+        </w:numPr>
+        <w:rPr>
+          <w:rFonts w:ascii="Arial" w:hAnsi="Arial" w:cs="Arial"/>
+          <w:sz w:val="20"/>
+          <w:szCs w:val="20"/>
+        </w:rPr>
+      </w:pPr>
+      <w:r>
+        <w:rPr>
+          <w:rFonts w:ascii="Arial" w:hAnsi="Arial" w:cs="Arial"/>
+          <w:sz w:val="20"/>
+          <w:szCs w:val="20"/>
+        </w:rPr>
+        <w:t>Implementing tests that</w:t>
+      </w:r>
+      <w:r>
+        <w:rPr>
+          <w:rFonts w:ascii="Arial" w:hAnsi="Arial" w:cs="Arial"/>
+          <w:sz w:val="20"/>
+          <w:szCs w:val="20"/>
+        </w:rPr>
+        <w:t xml:space="preserve"> are driven by a continuous integration environment (Jenkins) </w:t>
+      </w:r>
+      <w:r>
+        <w:rPr>
+          <w:rFonts w:ascii="Arial" w:hAnsi="Arial" w:cs="Arial"/>
+          <w:sz w:val="20"/>
+          <w:szCs w:val="20"/>
+        </w:rPr>
+        <w:t>and</w:t>
+      </w:r>
+      <w:r>
+        <w:rPr>
+          <w:rFonts w:ascii="Arial" w:hAnsi="Arial" w:cs="Arial"/>
+          <w:sz w:val="20"/>
+          <w:szCs w:val="20"/>
+        </w:rPr>
+        <w:t xml:space="preserve"> </w:t>
+      </w:r>
+      <w:r>
+        <w:rPr>
+          <w:rFonts w:ascii="Arial" w:hAnsi="Arial" w:cs="Arial"/>
+          <w:sz w:val="20"/>
+          <w:szCs w:val="20"/>
+        </w:rPr>
+        <w:t>P</w:t>
+      </w:r>
+      <w:r>
+        <w:rPr>
+          <w:rFonts w:ascii="Arial" w:hAnsi="Arial" w:cs="Arial"/>
+          <w:sz w:val="20"/>
+          <w:szCs w:val="20"/>
+        </w:rPr>
+        <w:t>ython scripts.</w:t>
+      </w:r>
+      <w:r>
+        <w:rPr>
+          <w:rFonts w:ascii="Arial" w:hAnsi="Arial" w:cs="Arial"/>
+          <w:sz w:val="20"/>
+          <w:szCs w:val="20"/>
+        </w:rPr>
+        <w:t xml:space="preserve"> </w:t>
+      </w:r>
+    </w:p>
+    <w:p>
+      <w:pPr>
+        <w:rPr>
+          <w:rFonts w:ascii="Arial" w:hAnsi="Arial" w:cs="Arial"/>
+          <w:sz w:val="20"/>
+          <w:szCs w:val="20"/>
+        </w:rPr>
+      </w:pPr>
     </w:p>
     <w:p>
       <w:pPr>
@@ -562,7 +905,25 @@
           <w:sz w:val="20"/>
           <w:szCs w:val="20"/>
         </w:rPr>
-        <w:t xml:space="preserve"> agile engineering team to develop features and fixes </w:t>
+        <w:t xml:space="preserve"> agile engineering team to </w:t>
+      </w:r>
+      <w:r>
+        <w:rPr>
+          <w:rFonts w:ascii="Arial" w:eastAsia="DejaVuSans-Bold" w:hAnsi="Arial" w:cs="Arial"/>
+          <w:bCs/>
+          <w:sz w:val="20"/>
+          <w:szCs w:val="20"/>
+        </w:rPr>
+        <w:t xml:space="preserve">design and </w:t>
+      </w:r>
+      <w:r>
+        <w:rPr>
+          <w:rFonts w:ascii="Arial" w:eastAsia="DejaVuSans-Bold" w:hAnsi="Arial" w:cs="Arial"/>
+          <w:bCs/>
+          <w:sz w:val="20"/>
+          <w:szCs w:val="20"/>
+        </w:rPr>
+        <w:t xml:space="preserve">develop features and fixes </w:t>
       </w:r>
       <w:r>
         <w:rPr>
@@ -612,127 +973,52 @@
           <w:sz w:val="20"/>
           <w:szCs w:val="20"/>
         </w:rPr>
-        <w:t>Focused on developing client-server based features relating to TCP/TLS connections, the ability to use a secondary ethernet adapter, and revamping the embedded web interface using JavaScript and HTML.</w:t>
-      </w:r>
-    </w:p>
-    <w:p>
-      <w:pPr>
-        <w:shd w:val="clear" w:color="auto" w:fill="FFFFFF"/>
-        <w:rPr>
-          <w:rFonts w:ascii="Arial" w:eastAsia="Times New Roman" w:hAnsi="Arial" w:cs="Arial"/>
-          <w:color w:val="000000"/>
-          <w:sz w:val="20"/>
-          <w:szCs w:val="20"/>
-        </w:rPr>
-      </w:pPr>
-      <w:r>
-        <w:rPr>
-          <w:rFonts w:ascii="Arial" w:eastAsia="Times New Roman" w:hAnsi="Arial" w:cs="Arial"/>
-          <w:b/>
-          <w:color w:val="000000"/>
-          <w:sz w:val="20"/>
-          <w:szCs w:val="20"/>
-        </w:rPr>
-        <w:t>T</w:t>
-      </w:r>
-      <w:r>
-        <w:rPr>
-          <w:rFonts w:ascii="Arial" w:eastAsia="Times New Roman" w:hAnsi="Arial" w:cs="Arial"/>
-          <w:b/>
-          <w:color w:val="000000"/>
-          <w:sz w:val="20"/>
-          <w:szCs w:val="20"/>
-        </w:rPr>
-        <w:t>ools:</w:t>
-      </w:r>
-      <w:r>
-        <w:rPr>
-          <w:rFonts w:ascii="Arial" w:eastAsia="Times New Roman" w:hAnsi="Arial" w:cs="Arial"/>
-          <w:color w:val="000000"/>
-          <w:sz w:val="20"/>
-          <w:szCs w:val="20"/>
-        </w:rPr>
-        <w:t xml:space="preserve"> Visual Studio/Eclipse, Notepad++, TortoiseSVN, Jira, BugTracker, VMWare, VirtualBox, </w:t>
-      </w:r>
-      <w:r>
-        <w:rPr>
-          <w:rFonts w:ascii="Arial" w:hAnsi="Arial" w:cs="Arial"/>
-          <w:sz w:val="20"/>
-          <w:szCs w:val="20"/>
-        </w:rPr>
-        <w:t>PuTTY, WinSCP,</w:t>
-      </w:r>
-    </w:p>
-    <w:p>
-      <w:pPr>
-        <w:shd w:val="clear" w:color="auto" w:fill="FFFFFF"/>
-        <w:rPr>
-          <w:rFonts w:ascii="Arial" w:eastAsia="Times New Roman" w:hAnsi="Arial" w:cs="Arial"/>
-          <w:color w:val="000000"/>
-          <w:sz w:val="20"/>
-          <w:szCs w:val="20"/>
-        </w:rPr>
-      </w:pPr>
-      <w:r>
-        <w:rPr>
-          <w:rFonts w:ascii="Arial" w:eastAsia="Times New Roman" w:hAnsi="Arial" w:cs="Arial"/>
-          <w:b/>
-          <w:color w:val="000000"/>
-          <w:sz w:val="20"/>
-          <w:szCs w:val="20"/>
-        </w:rPr>
-        <w:t>Environment:</w:t>
-      </w:r>
-      <w:r>
-        <w:rPr>
-          <w:rFonts w:ascii="Arial" w:eastAsia="Times New Roman" w:hAnsi="Arial" w:cs="Arial"/>
-          <w:color w:val="000000"/>
-          <w:sz w:val="20"/>
-          <w:szCs w:val="20"/>
-        </w:rPr>
-        <w:t xml:space="preserve"> C, C++, JavaScript, </w:t>
-      </w:r>
-      <w:r>
-        <w:rPr>
-          <w:rFonts w:ascii="Arial" w:eastAsia="Times New Roman" w:hAnsi="Arial" w:cs="Arial"/>
-          <w:sz w:val="20"/>
-          <w:szCs w:val="20"/>
-        </w:rPr>
-        <w:t xml:space="preserve">HTML, CSS, XML, </w:t>
-      </w:r>
-      <w:r>
-        <w:rPr>
-          <w:rFonts w:ascii="Arial" w:hAnsi="Arial" w:cs="Arial"/>
-          <w:sz w:val="20"/>
-          <w:szCs w:val="20"/>
-        </w:rPr>
-        <w:t>OpenSSL, libxml2, JSON</w:t>
-      </w:r>
-      <w:r>
-        <w:rPr>
-          <w:rFonts w:ascii="Arial" w:eastAsia="Times New Roman" w:hAnsi="Arial" w:cs="Arial"/>
-          <w:color w:val="000000"/>
-          <w:sz w:val="20"/>
-          <w:szCs w:val="20"/>
-        </w:rPr>
-        <w:t xml:space="preserve">, </w:t>
-      </w:r>
-      <w:r>
-        <w:rPr>
-          <w:rFonts w:ascii="Arial" w:eastAsia="Times New Roman" w:hAnsi="Arial" w:cs="Arial"/>
-          <w:sz w:val="20"/>
-          <w:szCs w:val="20"/>
-        </w:rPr>
-        <w:t xml:space="preserve">PHP, </w:t>
-      </w:r>
-      <w:r>
-        <w:rPr>
-          <w:rFonts w:ascii="Arial" w:eastAsia="Times New Roman" w:hAnsi="Arial" w:cs="Arial"/>
-          <w:color w:val="000000"/>
-          <w:sz w:val="20"/>
-          <w:szCs w:val="20"/>
-        </w:rPr>
-        <w:t xml:space="preserve">C#, .NET, wpa_supplicant, Linux, Windows 7 </w:t>
+        <w:t xml:space="preserve">Focused on </w:t>
+      </w:r>
+      <w:r>
+        <w:rPr>
+          <w:rFonts w:ascii="Arial" w:eastAsia="DejaVuSans-Bold" w:hAnsi="Arial" w:cs="Arial"/>
+          <w:bCs/>
+          <w:sz w:val="20"/>
+          <w:szCs w:val="20"/>
+        </w:rPr>
+        <w:t>implementing</w:t>
+      </w:r>
+      <w:r>
+        <w:rPr>
+          <w:rFonts w:ascii="Arial" w:eastAsia="DejaVuSans-Bold" w:hAnsi="Arial" w:cs="Arial"/>
+          <w:bCs/>
+          <w:sz w:val="20"/>
+          <w:szCs w:val="20"/>
+        </w:rPr>
+        <w:t xml:space="preserve"> </w:t>
+      </w:r>
+      <w:r>
+        <w:rPr>
+          <w:rFonts w:ascii="Arial" w:eastAsia="DejaVuSans-Bold" w:hAnsi="Arial" w:cs="Arial"/>
+          <w:bCs/>
+          <w:sz w:val="20"/>
+          <w:szCs w:val="20"/>
+        </w:rPr>
+        <w:t>client-server-based</w:t>
+      </w:r>
+      <w:r>
+        <w:rPr>
+          <w:rFonts w:ascii="Arial" w:eastAsia="DejaVuSans-Bold" w:hAnsi="Arial" w:cs="Arial"/>
+          <w:bCs/>
+          <w:sz w:val="20"/>
+          <w:szCs w:val="20"/>
+        </w:rPr>
+        <w:t xml:space="preserve"> features relating to TCP/TLS connections, the ability to use a secondary ethernet adapter, and re</w:t>
+      </w:r>
+      <w:r>
+        <w:rPr>
+          <w:rFonts w:ascii="Arial" w:eastAsia="DejaVuSans-Bold" w:hAnsi="Arial" w:cs="Arial"/>
+          <w:bCs/>
+          <w:sz w:val="20"/>
+          <w:szCs w:val="20"/>
+        </w:rPr>
+        <w:t>designing the embedded web interface.</w:t>
       </w:r>
     </w:p>
     <w:p>
@@ -950,7 +1236,23 @@
           <w:sz w:val="20"/>
           <w:szCs w:val="20"/>
         </w:rPr>
-        <w:t>Worked together with the QA team to provide a better experience to the end user, and helped the development team have a more pleasant experience by providing behavioral results from verification.</w:t>
+        <w:t xml:space="preserve">Worked together with the QA team to provide a better experience to the end </w:t>
+      </w:r>
+      <w:r>
+        <w:rPr>
+          <w:rFonts w:ascii="Arial" w:hAnsi="Arial" w:cs="Arial"/>
+          <w:sz w:val="20"/>
+          <w:szCs w:val="20"/>
+        </w:rPr>
+        <w:t>user and</w:t>
+      </w:r>
+      <w:r>
+        <w:rPr>
+          <w:rFonts w:ascii="Arial" w:hAnsi="Arial" w:cs="Arial"/>
+          <w:sz w:val="20"/>
+          <w:szCs w:val="20"/>
+        </w:rPr>
+        <w:t xml:space="preserve"> helped the development team have a more pleasant experience by providing behavioral results from verification.</w:t>
       </w:r>
     </w:p>
     <w:p>
@@ -972,26 +1274,39 @@
           <w:sz w:val="20"/>
           <w:szCs w:val="20"/>
         </w:rPr>
-        <w:t>Found/reported/documented bugs and wrote user stories to suggest improvements to the website.</w:t>
-      </w:r>
+        <w:t>Designed manual tests and wrote user stories to verify behavioral expectations of the web app</w:t>
+      </w:r>
+      <w:r>
+        <w:rPr>
+          <w:rFonts w:ascii="Arial" w:hAnsi="Arial" w:cs="Arial"/>
+          <w:sz w:val="20"/>
+          <w:szCs w:val="20"/>
+        </w:rPr>
+        <w:t>.</w:t>
+      </w:r>
+    </w:p>
+    <w:p>
+      <w:pPr>
+        <w:pStyle w:val="ListParagraph"/>
+        <w:ind w:left="0"/>
+        <w:rPr>
+          <w:rFonts w:ascii="Arial" w:hAnsi="Arial" w:cs="Arial"/>
+          <w:sz w:val="20"/>
+          <w:szCs w:val="20"/>
+        </w:rPr>
+      </w:pPr>
     </w:p>
     <w:p>
       <w:pPr>
         <w:shd w:val="clear" w:color="auto" w:fill="FFFFFF"/>
         <w:rPr>
           <w:rFonts w:ascii="Arial" w:eastAsia="Times New Roman" w:hAnsi="Arial" w:cs="Arial"/>
-          <w:sz w:val="20"/>
-          <w:szCs w:val="20"/>
-        </w:rPr>
-      </w:pPr>
-      <w:r>
-        <w:rPr>
-          <w:rFonts w:ascii="Calibri Light" w:eastAsia="Times New Roman" w:hAnsi="Calibri Light" w:cs="Arial"/>
           <w:b/>
           <w:color w:val="000000"/>
-        </w:rPr>
-        <w:t>T</w:t>
-      </w:r>
+          <w:sz w:val="20"/>
+          <w:szCs w:val="20"/>
+        </w:rPr>
+      </w:pPr>
       <w:r>
         <w:rPr>
           <w:rFonts w:ascii="Arial" w:eastAsia="Times New Roman" w:hAnsi="Arial" w:cs="Arial"/>
@@ -1000,7 +1315,7 @@
           <w:sz w:val="20"/>
           <w:szCs w:val="20"/>
         </w:rPr>
-        <w:t>ools:</w:t>
+        <w:t xml:space="preserve">Languages: </w:t>
       </w:r>
       <w:r>
         <w:rPr>
@@ -1009,15 +1324,117 @@
           <w:sz w:val="20"/>
           <w:szCs w:val="20"/>
         </w:rPr>
-        <w:t xml:space="preserve"> JavaScript, </w:t>
-      </w:r>
-      <w:r>
-        <w:rPr>
-          <w:rFonts w:ascii="Arial" w:eastAsia="Times New Roman" w:hAnsi="Arial" w:cs="Arial"/>
-          <w:sz w:val="20"/>
-          <w:szCs w:val="20"/>
-        </w:rPr>
-        <w:t>HTML5, CSS, Node</w:t>
+        <w:t xml:space="preserve">C, C++, JavaScript, </w:t>
+      </w:r>
+      <w:r>
+        <w:rPr>
+          <w:rFonts w:ascii="Arial" w:hAnsi="Arial" w:cs="Arial"/>
+          <w:sz w:val="20"/>
+          <w:szCs w:val="20"/>
+        </w:rPr>
+        <w:t>Python</w:t>
+      </w:r>
+      <w:r>
+        <w:rPr>
+          <w:rFonts w:ascii="Arial" w:eastAsia="Times New Roman" w:hAnsi="Arial" w:cs="Arial"/>
+          <w:sz w:val="20"/>
+          <w:szCs w:val="20"/>
+        </w:rPr>
+        <w:t xml:space="preserve">, </w:t>
+      </w:r>
+      <w:r>
+        <w:rPr>
+          <w:rFonts w:ascii="Arial" w:eastAsia="Times New Roman" w:hAnsi="Arial" w:cs="Arial"/>
+          <w:sz w:val="20"/>
+          <w:szCs w:val="20"/>
+        </w:rPr>
+        <w:t>HTML5</w:t>
+      </w:r>
+      <w:r>
+        <w:rPr>
+          <w:rFonts w:ascii="Arial" w:eastAsia="Times New Roman" w:hAnsi="Arial" w:cs="Arial"/>
+          <w:sz w:val="20"/>
+          <w:szCs w:val="20"/>
+        </w:rPr>
+        <w:t>/</w:t>
+      </w:r>
+      <w:r>
+        <w:rPr>
+          <w:rFonts w:ascii="Arial" w:eastAsia="Times New Roman" w:hAnsi="Arial" w:cs="Arial"/>
+          <w:sz w:val="20"/>
+          <w:szCs w:val="20"/>
+        </w:rPr>
+        <w:t xml:space="preserve">HTML, </w:t>
+      </w:r>
+      <w:r>
+        <w:rPr>
+          <w:rFonts w:ascii="Arial" w:hAnsi="Arial" w:cs="Arial"/>
+          <w:sz w:val="20"/>
+          <w:szCs w:val="20"/>
+        </w:rPr>
+        <w:t>Ada</w:t>
+      </w:r>
+      <w:r>
+        <w:rPr>
+          <w:rFonts w:ascii="Arial" w:eastAsia="Times New Roman" w:hAnsi="Arial" w:cs="Arial"/>
+          <w:sz w:val="20"/>
+          <w:szCs w:val="20"/>
+        </w:rPr>
+        <w:t xml:space="preserve">, </w:t>
+      </w:r>
+      <w:r>
+        <w:rPr>
+          <w:rFonts w:ascii="Arial" w:eastAsia="Times New Roman" w:hAnsi="Arial" w:cs="Arial"/>
+          <w:sz w:val="20"/>
+          <w:szCs w:val="20"/>
+        </w:rPr>
+        <w:t>CSS, XML</w:t>
+      </w:r>
+    </w:p>
+    <w:p>
+      <w:pPr>
+        <w:shd w:val="clear" w:color="auto" w:fill="FFFFFF"/>
+        <w:rPr>
+          <w:rFonts w:ascii="Arial" w:eastAsia="Times New Roman" w:hAnsi="Arial" w:cs="Arial"/>
+          <w:b/>
+          <w:color w:val="000000"/>
+          <w:sz w:val="20"/>
+          <w:szCs w:val="20"/>
+        </w:rPr>
+      </w:pPr>
+      <w:r>
+        <w:rPr>
+          <w:rFonts w:ascii="Arial" w:eastAsia="Times New Roman" w:hAnsi="Arial" w:cs="Arial"/>
+          <w:b/>
+          <w:color w:val="000000"/>
+          <w:sz w:val="20"/>
+          <w:szCs w:val="20"/>
+        </w:rPr>
+        <w:t xml:space="preserve">Web Technologies: </w:t>
+      </w:r>
+      <w:r>
+        <w:rPr>
+          <w:rFonts w:ascii="Arial" w:eastAsia="Times New Roman" w:hAnsi="Arial" w:cs="Arial"/>
+          <w:sz w:val="20"/>
+          <w:szCs w:val="20"/>
+        </w:rPr>
+        <w:t>React</w:t>
+      </w:r>
+      <w:r>
+        <w:rPr>
+          <w:rFonts w:ascii="Arial" w:eastAsia="Times New Roman" w:hAnsi="Arial" w:cs="Arial"/>
+          <w:sz w:val="20"/>
+          <w:szCs w:val="20"/>
+        </w:rPr>
+        <w:t xml:space="preserve">, </w:t>
+      </w:r>
+      <w:r>
+        <w:rPr>
+          <w:rFonts w:ascii="Arial" w:eastAsia="Times New Roman" w:hAnsi="Arial" w:cs="Arial"/>
+          <w:sz w:val="20"/>
+          <w:szCs w:val="20"/>
+        </w:rPr>
+        <w:t>Node</w:t>
       </w:r>
       <w:r>
         <w:rPr>
@@ -1029,15 +1446,7 @@
       </w:r>
       <w:r>
         <w:rPr>
-          <w:rFonts w:ascii="Arial" w:eastAsia="Times New Roman" w:hAnsi="Arial" w:cs="Arial"/>
-          <w:sz w:val="20"/>
-          <w:szCs w:val="20"/>
-        </w:rPr>
-        <w:t>, React, lodash</w:t>
-      </w:r>
-      <w:r>
-        <w:rPr>
-          <w:rFonts w:ascii="Arial" w:eastAsia="Times New Roman" w:hAnsi="Arial" w:cs="Arial"/>
+          <w:rFonts w:ascii="Arial" w:hAnsi="Arial" w:cs="Arial"/>
           <w:sz w:val="20"/>
           <w:szCs w:val="20"/>
         </w:rPr>
@@ -1045,6 +1454,295 @@
       </w:r>
       <w:r>
         <w:rPr>
+          <w:rFonts w:ascii="Arial" w:hAnsi="Arial" w:cs="Arial"/>
+          <w:sz w:val="20"/>
+          <w:szCs w:val="20"/>
+        </w:rPr>
+        <w:t>OpenSSL, libxml2,</w:t>
+      </w:r>
+      <w:r>
+        <w:rPr>
+          <w:rFonts w:ascii="Arial" w:hAnsi="Arial" w:cs="Arial"/>
+          <w:sz w:val="20"/>
+          <w:szCs w:val="20"/>
+        </w:rPr>
+        <w:t xml:space="preserve"> </w:t>
+      </w:r>
+      <w:r>
+        <w:rPr>
+          <w:rFonts w:ascii="Arial" w:hAnsi="Arial" w:cs="Arial"/>
+          <w:sz w:val="20"/>
+          <w:szCs w:val="20"/>
+        </w:rPr>
+        <w:t>JSON</w:t>
+      </w:r>
+      <w:r>
+        <w:rPr>
+          <w:rFonts w:ascii="Arial" w:eastAsia="Times New Roman" w:hAnsi="Arial" w:cs="Arial"/>
+          <w:color w:val="000000"/>
+          <w:sz w:val="20"/>
+          <w:szCs w:val="20"/>
+        </w:rPr>
+        <w:t xml:space="preserve">, </w:t>
+      </w:r>
+      <w:r>
+        <w:rPr>
+          <w:rFonts w:ascii="Arial" w:eastAsia="Times New Roman" w:hAnsi="Arial" w:cs="Arial"/>
+          <w:sz w:val="20"/>
+          <w:szCs w:val="20"/>
+        </w:rPr>
+        <w:t xml:space="preserve">PHP, </w:t>
+      </w:r>
+      <w:r>
+        <w:rPr>
+          <w:rFonts w:ascii="Arial" w:eastAsia="Times New Roman" w:hAnsi="Arial" w:cs="Arial"/>
+          <w:color w:val="000000"/>
+          <w:sz w:val="20"/>
+          <w:szCs w:val="20"/>
+        </w:rPr>
+        <w:t>C#,</w:t>
+      </w:r>
+      <w:r>
+        <w:rPr>
+          <w:rFonts w:ascii="Arial" w:eastAsia="Times New Roman" w:hAnsi="Arial" w:cs="Arial"/>
+          <w:color w:val="000000"/>
+          <w:sz w:val="20"/>
+          <w:szCs w:val="20"/>
+        </w:rPr>
+        <w:t xml:space="preserve"> </w:t>
+      </w:r>
+      <w:r>
+        <w:rPr>
+          <w:rFonts w:ascii="Arial" w:eastAsia="Times New Roman" w:hAnsi="Arial" w:cs="Arial"/>
+          <w:color w:val="000000"/>
+          <w:sz w:val="20"/>
+          <w:szCs w:val="20"/>
+        </w:rPr>
+        <w:t>NET, wpa_supplicant,</w:t>
+      </w:r>
+      <w:r>
+        <w:rPr>
+          <w:rFonts w:ascii="Arial" w:eastAsia="Times New Roman" w:hAnsi="Arial" w:cs="Arial"/>
+          <w:color w:val="000000"/>
+          <w:sz w:val="20"/>
+          <w:szCs w:val="20"/>
+        </w:rPr>
+        <w:t xml:space="preserve"> </w:t>
+      </w:r>
+      <w:r>
+        <w:rPr>
+          <w:rFonts w:ascii="Arial" w:eastAsia="Times New Roman" w:hAnsi="Arial" w:cs="Arial"/>
+          <w:sz w:val="20"/>
+          <w:szCs w:val="20"/>
+        </w:rPr>
+        <w:t>lodash</w:t>
+      </w:r>
+    </w:p>
+    <w:p>
+      <w:pPr>
+        <w:shd w:val="clear" w:color="auto" w:fill="FFFFFF"/>
+        <w:rPr>
+          <w:rFonts w:ascii="Arial" w:eastAsia="Times New Roman" w:hAnsi="Arial" w:cs="Arial"/>
+          <w:b/>
+          <w:color w:val="000000"/>
+          <w:sz w:val="20"/>
+          <w:szCs w:val="20"/>
+        </w:rPr>
+      </w:pPr>
+      <w:r>
+        <w:rPr>
+          <w:rFonts w:ascii="Arial" w:eastAsia="Times New Roman" w:hAnsi="Arial" w:cs="Arial"/>
+          <w:b/>
+          <w:color w:val="000000"/>
+          <w:sz w:val="20"/>
+          <w:szCs w:val="20"/>
+        </w:rPr>
+        <w:t>Operating Systems</w:t>
+      </w:r>
+      <w:r>
+        <w:rPr>
+          <w:rFonts w:ascii="Arial" w:eastAsia="Times New Roman" w:hAnsi="Arial" w:cs="Arial"/>
+          <w:color w:val="000000"/>
+          <w:sz w:val="20"/>
+          <w:szCs w:val="20"/>
+        </w:rPr>
+        <w:t xml:space="preserve">: </w:t>
+      </w:r>
+      <w:r>
+        <w:rPr>
+          <w:rFonts w:ascii="Arial" w:eastAsia="Times New Roman" w:hAnsi="Arial" w:cs="Arial"/>
+          <w:color w:val="000000"/>
+          <w:sz w:val="20"/>
+          <w:szCs w:val="20"/>
+        </w:rPr>
+        <w:t xml:space="preserve">Linux, Windows </w:t>
+      </w:r>
+      <w:r>
+        <w:rPr>
+          <w:rFonts w:ascii="Arial" w:eastAsia="Times New Roman" w:hAnsi="Arial" w:cs="Arial"/>
+          <w:color w:val="000000"/>
+          <w:sz w:val="20"/>
+          <w:szCs w:val="20"/>
+        </w:rPr>
+        <w:t>XP/</w:t>
+      </w:r>
+      <w:r>
+        <w:rPr>
+          <w:rFonts w:ascii="Arial" w:eastAsia="Times New Roman" w:hAnsi="Arial" w:cs="Arial"/>
+          <w:color w:val="000000"/>
+          <w:sz w:val="20"/>
+          <w:szCs w:val="20"/>
+        </w:rPr>
+        <w:t>7</w:t>
+      </w:r>
+      <w:r>
+        <w:rPr>
+          <w:rFonts w:ascii="Arial" w:eastAsia="Times New Roman" w:hAnsi="Arial" w:cs="Arial"/>
+          <w:color w:val="000000"/>
+          <w:sz w:val="20"/>
+          <w:szCs w:val="20"/>
+        </w:rPr>
+        <w:t xml:space="preserve">/8/10, </w:t>
+      </w:r>
+      <w:r>
+        <w:rPr>
+          <w:rFonts w:ascii="Arial" w:eastAsia="Times New Roman" w:hAnsi="Arial" w:cs="Arial"/>
+          <w:sz w:val="20"/>
+          <w:szCs w:val="20"/>
+        </w:rPr>
+        <w:t>MacOS</w:t>
+      </w:r>
+    </w:p>
+    <w:p>
+      <w:pPr>
+        <w:shd w:val="clear" w:color="auto" w:fill="FFFFFF"/>
+        <w:rPr>
+          <w:rFonts w:ascii="Arial" w:eastAsia="Times New Roman" w:hAnsi="Arial" w:cs="Arial"/>
+          <w:b/>
+          <w:color w:val="000000"/>
+          <w:sz w:val="20"/>
+          <w:szCs w:val="20"/>
+        </w:rPr>
+      </w:pPr>
+      <w:r>
+        <w:rPr>
+          <w:rFonts w:ascii="Arial" w:eastAsia="Times New Roman" w:hAnsi="Arial" w:cs="Arial"/>
+          <w:b/>
+          <w:color w:val="000000"/>
+          <w:sz w:val="20"/>
+          <w:szCs w:val="20"/>
+        </w:rPr>
+        <w:t xml:space="preserve">Tools: </w:t>
+      </w:r>
+      <w:r>
+        <w:rPr>
+          <w:rFonts w:ascii="Arial" w:eastAsia="Times New Roman" w:hAnsi="Arial" w:cs="Arial"/>
+          <w:color w:val="000000"/>
+          <w:sz w:val="20"/>
+          <w:szCs w:val="20"/>
+        </w:rPr>
+        <w:t xml:space="preserve">Visual Studio/Eclipse, Notepad++, </w:t>
+      </w:r>
+      <w:r>
+        <w:rPr>
+          <w:rFonts w:ascii="Arial" w:hAnsi="Arial" w:cs="Arial"/>
+          <w:sz w:val="20"/>
+          <w:szCs w:val="20"/>
+        </w:rPr>
+        <w:t>AdaMulti</w:t>
+      </w:r>
+      <w:r>
+        <w:rPr>
+          <w:rFonts w:ascii="Arial" w:hAnsi="Arial" w:cs="Arial"/>
+          <w:sz w:val="20"/>
+          <w:szCs w:val="20"/>
+        </w:rPr>
+        <w:t xml:space="preserve">, </w:t>
+      </w:r>
+      <w:r>
+        <w:rPr>
+          <w:rFonts w:ascii="Arial" w:hAnsi="Arial" w:cs="Arial"/>
+          <w:sz w:val="20"/>
+          <w:szCs w:val="20"/>
+        </w:rPr>
+        <w:t>SlickEdit</w:t>
+      </w:r>
+      <w:r>
+        <w:rPr>
+          <w:rFonts w:ascii="Arial" w:eastAsia="Times New Roman" w:hAnsi="Arial" w:cs="Arial"/>
+          <w:color w:val="000000"/>
+          <w:sz w:val="20"/>
+          <w:szCs w:val="20"/>
+        </w:rPr>
+        <w:t xml:space="preserve">, </w:t>
+      </w:r>
+      <w:r>
+        <w:rPr>
+          <w:rFonts w:ascii="Arial" w:eastAsia="Times New Roman" w:hAnsi="Arial" w:cs="Arial"/>
+          <w:color w:val="000000"/>
+          <w:sz w:val="20"/>
+          <w:szCs w:val="20"/>
+        </w:rPr>
+        <w:t xml:space="preserve">VMWare, VirtualBox, </w:t>
+      </w:r>
+      <w:r>
+        <w:rPr>
+          <w:rFonts w:ascii="Arial" w:hAnsi="Arial" w:cs="Arial"/>
+          <w:sz w:val="20"/>
+          <w:szCs w:val="20"/>
+        </w:rPr>
+        <w:t>PuTTY,</w:t>
+      </w:r>
+      <w:r>
+        <w:rPr>
+          <w:rFonts w:ascii="Arial" w:hAnsi="Arial" w:cs="Arial"/>
+          <w:sz w:val="20"/>
+          <w:szCs w:val="20"/>
+        </w:rPr>
+        <w:t xml:space="preserve"> </w:t>
+      </w:r>
+      <w:r>
+        <w:rPr>
+          <w:rFonts w:ascii="Arial" w:hAnsi="Arial" w:cs="Arial"/>
+          <w:sz w:val="20"/>
+          <w:szCs w:val="20"/>
+        </w:rPr>
+        <w:t xml:space="preserve">Jenkins, </w:t>
+      </w:r>
+      <w:r>
+        <w:rPr>
+          <w:rFonts w:ascii="Arial" w:hAnsi="Arial" w:cs="Arial"/>
+          <w:sz w:val="20"/>
+          <w:szCs w:val="20"/>
+        </w:rPr>
+        <w:t>Optical Character Recognition</w:t>
+      </w:r>
+      <w:r>
+        <w:rPr>
+          <w:rFonts w:ascii="Arial" w:hAnsi="Arial" w:cs="Arial"/>
+          <w:sz w:val="20"/>
+          <w:szCs w:val="20"/>
+        </w:rPr>
+        <w:t xml:space="preserve">, </w:t>
+      </w:r>
+      <w:r>
+        <w:rPr>
+          <w:rFonts w:ascii="Arial" w:hAnsi="Arial" w:cs="Arial"/>
+          <w:sz w:val="20"/>
+          <w:szCs w:val="20"/>
+        </w:rPr>
+        <w:t>WinSCP,</w:t>
+      </w:r>
+      <w:r>
+        <w:rPr>
+          <w:rFonts w:ascii="Arial" w:hAnsi="Arial" w:cs="Arial"/>
+          <w:sz w:val="20"/>
+          <w:szCs w:val="20"/>
+        </w:rPr>
+        <w:t xml:space="preserve"> </w:t>
+      </w:r>
+      <w:r>
+        <w:rPr>
           <w:rFonts w:ascii="Arial" w:eastAsia="Times New Roman" w:hAnsi="Arial" w:cs="Arial"/>
           <w:sz w:val="20"/>
           <w:szCs w:val="20"/>
@@ -1059,23 +1757,49 @@
         </w:rPr>
         <w:t xml:space="preserve">, </w:t>
       </w:r>
-      <w:bookmarkStart w:id="0" w:name="_GoBack"/>
-      <w:bookmarkEnd w:id="0"/>
-      <w:r>
-        <w:rPr>
-          <w:rFonts w:ascii="Arial" w:eastAsia="Times New Roman" w:hAnsi="Arial" w:cs="Arial"/>
-          <w:sz w:val="20"/>
-          <w:szCs w:val="20"/>
-        </w:rPr>
-        <w:t>Jira, Github</w:t>
-      </w:r>
-      <w:r>
-        <w:rPr>
-          <w:rFonts w:ascii="Arial" w:eastAsia="Times New Roman" w:hAnsi="Arial" w:cs="Arial"/>
-          <w:sz w:val="20"/>
-          <w:szCs w:val="20"/>
-        </w:rPr>
-        <w:t>, Bitbucket,</w:t>
+      <w:r>
+        <w:rPr>
+          <w:rFonts w:ascii="Arial" w:eastAsia="Times New Roman" w:hAnsi="Arial" w:cs="Arial"/>
+          <w:color w:val="000000"/>
+          <w:sz w:val="20"/>
+          <w:szCs w:val="20"/>
+        </w:rPr>
+        <w:t xml:space="preserve">Git, GitHub, </w:t>
+      </w:r>
+      <w:r>
+        <w:rPr>
+          <w:rFonts w:ascii="Arial" w:eastAsia="Times New Roman" w:hAnsi="Arial" w:cs="Arial"/>
+          <w:color w:val="000000"/>
+          <w:sz w:val="20"/>
+          <w:szCs w:val="20"/>
+        </w:rPr>
+        <w:t>TortoiseSVN</w:t>
+      </w:r>
+      <w:r>
+        <w:rPr>
+          <w:rFonts w:ascii="Arial" w:eastAsia="Times New Roman" w:hAnsi="Arial" w:cs="Arial"/>
+          <w:color w:val="000000"/>
+          <w:sz w:val="20"/>
+          <w:szCs w:val="20"/>
+        </w:rPr>
+        <w:t>/Git</w:t>
+      </w:r>
+      <w:r>
+        <w:rPr>
+          <w:rFonts w:ascii="Arial" w:eastAsia="Times New Roman" w:hAnsi="Arial" w:cs="Arial"/>
+          <w:color w:val="000000"/>
+          <w:sz w:val="20"/>
+          <w:szCs w:val="20"/>
+        </w:rPr>
+        <w:t>, Jira, BugTracker,</w:t>
+      </w:r>
+      <w:r>
+        <w:rPr>
+          <w:rFonts w:ascii="Arial" w:eastAsia="Times New Roman" w:hAnsi="Arial" w:cs="Arial"/>
+          <w:sz w:val="20"/>
+          <w:szCs w:val="20"/>
+        </w:rPr>
+        <w:t xml:space="preserve"> Bitbucket</w:t>
       </w:r>
     </w:p>
     <w:p>
@@ -1083,266 +1807,263 @@
         <w:shd w:val="clear" w:color="auto" w:fill="FFFFFF"/>
         <w:rPr>
           <w:rFonts w:ascii="Arial" w:eastAsia="Times New Roman" w:hAnsi="Arial" w:cs="Arial"/>
+          <w:sz w:val="20"/>
+          <w:szCs w:val="20"/>
+        </w:rPr>
+      </w:pPr>
+      <w:r>
+        <w:rPr>
+          <w:rFonts w:ascii="Arial" w:eastAsia="Times New Roman" w:hAnsi="Arial" w:cs="Arial"/>
+          <w:b/>
           <w:color w:val="000000"/>
           <w:sz w:val="20"/>
           <w:szCs w:val="20"/>
         </w:rPr>
-      </w:pPr>
+        <w:t>Methodologies/SDLC</w:t>
+      </w:r>
       <w:r>
         <w:rPr>
           <w:rFonts w:ascii="Arial" w:eastAsia="Times New Roman" w:hAnsi="Arial" w:cs="Arial"/>
           <w:b/>
-          <w:sz w:val="20"/>
-          <w:szCs w:val="20"/>
-        </w:rPr>
-        <w:t>Environment</w:t>
+          <w:color w:val="000000"/>
+          <w:sz w:val="20"/>
+          <w:szCs w:val="20"/>
+        </w:rPr>
+        <w:t xml:space="preserve">: </w:t>
+      </w:r>
+      <w:r>
+        <w:rPr>
+          <w:rFonts w:ascii="Arial" w:eastAsia="Times New Roman" w:hAnsi="Arial" w:cs="Arial"/>
+          <w:color w:val="000000"/>
+          <w:sz w:val="20"/>
+          <w:szCs w:val="20"/>
+        </w:rPr>
+        <w:t>Agile/Scrum, Waterfall</w:t>
       </w:r>
       <w:r>
         <w:rPr>
           <w:rFonts w:ascii="Arial" w:eastAsia="Times New Roman" w:hAnsi="Arial" w:cs="Arial"/>
           <w:b/>
-          <w:sz w:val="20"/>
-          <w:szCs w:val="20"/>
-        </w:rPr>
-        <w:t xml:space="preserve">: </w:t>
-      </w:r>
-      <w:r>
-        <w:rPr>
-          <w:rFonts w:ascii="Arial" w:eastAsia="Times New Roman" w:hAnsi="Arial" w:cs="Arial"/>
-          <w:sz w:val="20"/>
-          <w:szCs w:val="20"/>
-        </w:rPr>
-        <w:t>Windows 7, MacOS</w:t>
-      </w:r>
-      <w:r>
-        <w:rPr>
-          <w:rFonts w:ascii="Arial" w:eastAsia="Times New Roman" w:hAnsi="Arial" w:cs="Arial"/>
-          <w:sz w:val="20"/>
-          <w:szCs w:val="20"/>
-        </w:rPr>
-        <w:t xml:space="preserve">, </w:t>
-      </w:r>
-    </w:p>
-    <w:p>
-      <w:pPr>
-        <w:pStyle w:val="ListParagraph"/>
-        <w:ind w:left="0"/>
-        <w:rPr>
-          <w:rFonts w:ascii="Arial" w:hAnsi="Arial" w:cs="Arial"/>
-          <w:sz w:val="20"/>
-          <w:szCs w:val="20"/>
-        </w:rPr>
-      </w:pPr>
-    </w:p>
-    <w:p>
-      <w:pPr>
-        <w:rPr>
-          <w:rFonts w:ascii="Arial" w:hAnsi="Arial" w:cs="Arial"/>
-          <w:sz w:val="20"/>
-          <w:szCs w:val="20"/>
-        </w:rPr>
-      </w:pPr>
-      <w:r>
-        <w:rPr>
-          <w:rFonts w:ascii="Arial" w:hAnsi="Arial" w:cs="Arial"/>
-          <w:sz w:val="20"/>
-          <w:szCs w:val="20"/>
-        </w:rPr>
-        <w:t>Ira A. Fulton Schools of Engineering, Tempe, AZ, - Summers of 2012 – 2014</w:t>
-      </w:r>
-    </w:p>
-    <w:p>
-      <w:pPr>
-        <w:rPr>
-          <w:rFonts w:ascii="Arial" w:eastAsia="DejaVuSans-Bold" w:hAnsi="Arial" w:cs="Arial"/>
-          <w:bCs/>
-          <w:sz w:val="20"/>
-          <w:szCs w:val="20"/>
-        </w:rPr>
-      </w:pPr>
-      <w:r>
-        <w:rPr>
-          <w:rFonts w:ascii="Arial" w:hAnsi="Arial" w:cs="Arial"/>
-          <w:sz w:val="20"/>
-          <w:szCs w:val="20"/>
-        </w:rPr>
-        <w:t xml:space="preserve">7UP/9UP Robotics Camp - Head Instructor and </w:t>
-      </w:r>
-      <w:r>
-        <w:rPr>
-          <w:rFonts w:ascii="Arial" w:hAnsi="Arial" w:cs="Arial"/>
-          <w:sz w:val="20"/>
-          <w:szCs w:val="20"/>
-        </w:rPr>
-        <w:t xml:space="preserve">Exercise/Lesson </w:t>
-      </w:r>
-      <w:r>
-        <w:rPr>
-          <w:rFonts w:ascii="Arial" w:hAnsi="Arial" w:cs="Arial"/>
-          <w:sz w:val="20"/>
-          <w:szCs w:val="20"/>
-        </w:rPr>
-        <w:t>Manual Developer</w:t>
-      </w:r>
-    </w:p>
-    <w:p>
-      <w:pPr>
-        <w:pStyle w:val="ListParagraph"/>
+          <w:color w:val="000000"/>
+          <w:sz w:val="20"/>
+          <w:szCs w:val="20"/>
+        </w:rPr>
+        <w:t xml:space="preserve"> </w:t>
+      </w:r>
+    </w:p>
+    <w:p>
+      <w:pPr>
+        <w:shd w:val="clear" w:color="auto" w:fill="FFFFFF"/>
+        <w:rPr>
+          <w:rFonts w:ascii="Arial" w:eastAsia="Times New Roman" w:hAnsi="Arial" w:cs="Arial"/>
+          <w:sz w:val="20"/>
+          <w:szCs w:val="20"/>
+        </w:rPr>
+      </w:pPr>
+    </w:p>
+    <w:p>
+      <w:pPr>
+        <w:rPr>
+          <w:rFonts w:ascii="Arial" w:hAnsi="Arial" w:cs="Arial"/>
+          <w:sz w:val="20"/>
+          <w:szCs w:val="20"/>
+        </w:rPr>
+      </w:pPr>
+      <w:r>
+        <w:rPr>
+          <w:rFonts w:ascii="Arial" w:eastAsia="DejaVuSans" w:hAnsi="Arial" w:cs="Arial"/>
+          <w:b/>
+          <w:sz w:val="20"/>
+          <w:szCs w:val="20"/>
+        </w:rPr>
+        <w:t>Completed Projects and Accomplishments</w:t>
+      </w:r>
+    </w:p>
+    <w:p>
+      <w:pPr>
         <w:numPr>
           <w:ilvl w:val="0"/>
-          <w:numId w:val="3"/>
+          <w:numId w:val="7"/>
         </w:numPr>
         <w:rPr>
-          <w:rFonts w:ascii="Arial" w:eastAsia="DejaVuSans-Bold" w:hAnsi="Arial" w:cs="Arial"/>
-          <w:bCs/>
-          <w:sz w:val="20"/>
-          <w:szCs w:val="20"/>
-        </w:rPr>
-      </w:pPr>
-      <w:r>
-        <w:rPr>
-          <w:rFonts w:ascii="Arial" w:eastAsia="DejaVuSans-Bold" w:hAnsi="Arial" w:cs="Arial"/>
-          <w:bCs/>
-          <w:sz w:val="20"/>
-          <w:szCs w:val="20"/>
-        </w:rPr>
-        <w:t xml:space="preserve">Co-mentored with a small team of instructors to </w:t>
-      </w:r>
-      <w:r>
-        <w:rPr>
-          <w:rFonts w:ascii="Arial" w:eastAsia="DejaVuSans-Bold" w:hAnsi="Arial" w:cs="Arial"/>
-          <w:bCs/>
-          <w:sz w:val="20"/>
-          <w:szCs w:val="20"/>
-        </w:rPr>
-        <w:t>provide an enjoyable and positive interpersonal experience to</w:t>
-      </w:r>
-      <w:r>
-        <w:rPr>
-          <w:rFonts w:ascii="Arial" w:eastAsia="DejaVuSans-Bold" w:hAnsi="Arial" w:cs="Arial"/>
-          <w:bCs/>
-          <w:sz w:val="20"/>
-          <w:szCs w:val="20"/>
-        </w:rPr>
-        <w:t xml:space="preserve"> the future of the Computer Science/Engineering and Robotics community</w:t>
-      </w:r>
-      <w:r>
-        <w:rPr>
-          <w:rFonts w:ascii="Arial" w:eastAsia="DejaVuSans-Bold" w:hAnsi="Arial" w:cs="Arial"/>
-          <w:bCs/>
-          <w:sz w:val="20"/>
-          <w:szCs w:val="20"/>
-        </w:rPr>
-        <w:t xml:space="preserve"> (7-12th graders)</w:t>
-      </w:r>
-      <w:r>
-        <w:rPr>
-          <w:rFonts w:ascii="Arial" w:eastAsia="DejaVuSans-Bold" w:hAnsi="Arial" w:cs="Arial"/>
-          <w:bCs/>
+          <w:rFonts w:ascii="Arial" w:hAnsi="Arial" w:cs="Arial"/>
+          <w:sz w:val="20"/>
+          <w:szCs w:val="20"/>
+        </w:rPr>
+      </w:pPr>
+      <w:r>
+        <w:rPr>
+          <w:rFonts w:ascii="Arial" w:hAnsi="Arial" w:cs="Arial"/>
+          <w:sz w:val="20"/>
+          <w:szCs w:val="20"/>
+        </w:rPr>
+        <w:t>Intel Galileo – Balancing Ball Labyrinth Game</w:t>
+      </w:r>
+      <w:r>
+        <w:rPr>
+          <w:rFonts w:ascii="Arial" w:hAnsi="Arial" w:cs="Arial"/>
+          <w:sz w:val="20"/>
+          <w:szCs w:val="20"/>
+        </w:rPr>
+        <w:t>: Userspace – game processes</w:t>
+      </w:r>
+      <w:r>
+        <w:rPr>
+          <w:rFonts w:ascii="Arial" w:hAnsi="Arial" w:cs="Arial"/>
+          <w:sz w:val="20"/>
+          <w:szCs w:val="20"/>
+        </w:rPr>
+        <w:t xml:space="preserve"> that interfaces with kernel drivers</w:t>
+      </w:r>
+      <w:r>
+        <w:rPr>
+          <w:rFonts w:ascii="Arial" w:hAnsi="Arial" w:cs="Arial"/>
+          <w:sz w:val="20"/>
+          <w:szCs w:val="20"/>
+        </w:rPr>
+        <w:t xml:space="preserve">, kernel space – </w:t>
+      </w:r>
+      <w:r>
+        <w:rPr>
+          <w:rFonts w:ascii="Arial" w:hAnsi="Arial" w:cs="Arial"/>
+          <w:sz w:val="20"/>
+          <w:szCs w:val="20"/>
+        </w:rPr>
+        <w:t xml:space="preserve">GPIO, I2C, and SPI </w:t>
+      </w:r>
+      <w:r>
+        <w:rPr>
+          <w:rFonts w:ascii="Arial" w:hAnsi="Arial" w:cs="Arial"/>
+          <w:sz w:val="20"/>
+          <w:szCs w:val="20"/>
+        </w:rPr>
+        <w:t>peripheral</w:t>
+      </w:r>
+      <w:r>
+        <w:rPr>
+          <w:rFonts w:ascii="Arial" w:hAnsi="Arial" w:cs="Arial"/>
+          <w:sz w:val="20"/>
+          <w:szCs w:val="20"/>
+        </w:rPr>
+        <w:t xml:space="preserve"> device</w:t>
+      </w:r>
+      <w:r>
+        <w:rPr>
+          <w:rFonts w:ascii="Arial" w:hAnsi="Arial" w:cs="Arial"/>
+          <w:sz w:val="20"/>
+          <w:szCs w:val="20"/>
+        </w:rPr>
+        <w:t xml:space="preserve"> drivers.</w:t>
+      </w:r>
+    </w:p>
+    <w:p>
+      <w:pPr>
+        <w:numPr>
+          <w:ilvl w:val="0"/>
+          <w:numId w:val="7"/>
+        </w:numPr>
+        <w:rPr>
+          <w:rFonts w:ascii="Arial" w:hAnsi="Arial" w:cs="Arial"/>
+          <w:sz w:val="20"/>
+          <w:szCs w:val="20"/>
+        </w:rPr>
+      </w:pPr>
+      <w:r>
+        <w:rPr>
+          <w:rFonts w:ascii="Arial" w:hAnsi="Arial" w:cs="Arial"/>
+          <w:sz w:val="20"/>
+          <w:szCs w:val="20"/>
+        </w:rPr>
+        <w:t xml:space="preserve">ASU Team Capstone Project - Intel Edison – ASU JSON </w:t>
+      </w:r>
+      <w:r>
+        <w:rPr>
+          <w:rFonts w:ascii="Arial" w:hAnsi="Arial" w:cs="Arial"/>
+          <w:sz w:val="20"/>
+          <w:szCs w:val="20"/>
+        </w:rPr>
+        <w:t xml:space="preserve">+ WebSockets </w:t>
+      </w:r>
+      <w:r>
+        <w:rPr>
+          <w:rFonts w:ascii="Arial" w:hAnsi="Arial" w:cs="Arial"/>
+          <w:sz w:val="20"/>
+          <w:szCs w:val="20"/>
+        </w:rPr>
+        <w:t xml:space="preserve">IoT Robot Maze Simulator </w:t>
+      </w:r>
+      <w:hyperlink r:id="rId7" w:history="1">
+        <w:r>
+          <w:rPr>
+            <w:rStyle w:val="Hyperlink"/>
+            <w:rFonts w:ascii="Arial" w:hAnsi="Arial" w:cs="Arial"/>
+            <w:sz w:val="20"/>
+            <w:szCs w:val="20"/>
+          </w:rPr>
+          <w:t>https://www.youtube.com/watch?v=iA39R9yC93w</w:t>
+        </w:r>
+      </w:hyperlink>
+      <w:r>
+        <w:rPr>
+          <w:rFonts w:ascii="Arial" w:hAnsi="Arial" w:cs="Arial"/>
           <w:sz w:val="20"/>
           <w:szCs w:val="20"/>
         </w:rPr>
         <w:t xml:space="preserve"> </w:t>
       </w:r>
-      <w:r>
-        <w:rPr>
-          <w:rFonts w:ascii="Arial" w:eastAsia="DejaVuSans-Bold" w:hAnsi="Arial" w:cs="Arial"/>
-          <w:bCs/>
-          <w:sz w:val="20"/>
-          <w:szCs w:val="20"/>
-        </w:rPr>
-        <w:t>using L</w:t>
-      </w:r>
-      <w:r>
-        <w:rPr>
-          <w:rFonts w:ascii="Arial" w:eastAsia="DejaVuSans-Bold" w:hAnsi="Arial" w:cs="Arial"/>
-          <w:bCs/>
-          <w:sz w:val="20"/>
-          <w:szCs w:val="20"/>
-        </w:rPr>
-        <w:t xml:space="preserve">EGO NXT/EV3 robots and </w:t>
-      </w:r>
-      <w:r>
-        <w:rPr>
-          <w:rFonts w:ascii="Arial" w:eastAsia="DejaVuSans-Bold" w:hAnsi="Arial" w:cs="Arial"/>
-          <w:bCs/>
-          <w:sz w:val="20"/>
-          <w:szCs w:val="20"/>
-        </w:rPr>
-        <w:t>Microsoft</w:t>
-      </w:r>
-      <w:r>
-        <w:rPr>
-          <w:rFonts w:ascii="Arial" w:eastAsia="DejaVuSans-Bold" w:hAnsi="Arial" w:cs="Arial"/>
-          <w:bCs/>
-          <w:sz w:val="20"/>
-          <w:szCs w:val="20"/>
-        </w:rPr>
-        <w:t>/ASU</w:t>
-      </w:r>
-      <w:r>
-        <w:rPr>
-          <w:rFonts w:ascii="Arial" w:eastAsia="DejaVuSans-Bold" w:hAnsi="Arial" w:cs="Arial"/>
-          <w:bCs/>
-          <w:sz w:val="20"/>
-          <w:szCs w:val="20"/>
-        </w:rPr>
-        <w:t xml:space="preserve"> VPL</w:t>
-      </w:r>
-      <w:r>
-        <w:rPr>
-          <w:rFonts w:ascii="Arial" w:eastAsia="DejaVuSans-Bold" w:hAnsi="Arial" w:cs="Arial"/>
-          <w:bCs/>
-          <w:sz w:val="20"/>
-          <w:szCs w:val="20"/>
-        </w:rPr>
-        <w:t>.</w:t>
-      </w:r>
-    </w:p>
-    <w:p>
-      <w:pPr>
-        <w:pStyle w:val="ListParagraph"/>
-        <w:rPr>
-          <w:rFonts w:ascii="Arial" w:eastAsia="DejaVuSans-Bold" w:hAnsi="Arial" w:cs="Arial"/>
-          <w:bCs/>
-          <w:sz w:val="20"/>
-          <w:szCs w:val="20"/>
-        </w:rPr>
-      </w:pPr>
-    </w:p>
-    <w:p>
-      <w:pPr>
-        <w:rPr>
-          <w:rFonts w:ascii="Arial" w:hAnsi="Arial" w:cs="Arial"/>
-          <w:sz w:val="20"/>
-          <w:szCs w:val="20"/>
-        </w:rPr>
-      </w:pPr>
-      <w:r>
-        <w:rPr>
-          <w:rFonts w:ascii="Arial" w:eastAsia="DejaVuSans" w:hAnsi="Arial" w:cs="Arial"/>
-          <w:b/>
-          <w:sz w:val="20"/>
-          <w:szCs w:val="20"/>
-        </w:rPr>
-        <w:t>Completed Projects and Accomplishments</w:t>
-      </w:r>
-    </w:p>
-    <w:p>
-      <w:pPr>
-        <w:rPr>
-          <w:rFonts w:ascii="Arial" w:hAnsi="Arial" w:cs="Arial"/>
-          <w:sz w:val="20"/>
-          <w:szCs w:val="20"/>
-        </w:rPr>
-      </w:pPr>
-      <w:r>
-        <w:rPr>
-          <w:rFonts w:ascii="Arial" w:hAnsi="Arial" w:cs="Arial"/>
-          <w:sz w:val="20"/>
-          <w:szCs w:val="20"/>
-        </w:rPr>
-        <w:t>Intel Galileo – Balancing Ball Labyrinth Game</w:t>
+    </w:p>
+    <w:p>
+      <w:pPr>
+        <w:numPr>
+          <w:ilvl w:val="0"/>
+          <w:numId w:val="7"/>
+        </w:numPr>
+        <w:rPr>
+          <w:rFonts w:ascii="Arial" w:hAnsi="Arial" w:cs="Arial"/>
+          <w:sz w:val="20"/>
+          <w:szCs w:val="20"/>
+        </w:rPr>
+      </w:pPr>
+      <w:r>
+        <w:rPr>
+          <w:rFonts w:ascii="Arial" w:hAnsi="Arial" w:cs="Arial"/>
+          <w:sz w:val="20"/>
+          <w:szCs w:val="20"/>
+        </w:rPr>
+        <w:t>Sun Devil Robotics Club (SDRC) – Vex U Robots</w:t>
+      </w:r>
+      <w:r>
+        <w:rPr>
+          <w:rFonts w:ascii="Arial" w:hAnsi="Arial" w:cs="Arial"/>
+          <w:sz w:val="20"/>
+          <w:szCs w:val="20"/>
+        </w:rPr>
+        <w:t xml:space="preserve">: </w:t>
+      </w:r>
+      <w:r>
+        <w:rPr>
+          <w:rFonts w:ascii="Arial" w:hAnsi="Arial" w:cs="Arial"/>
+          <w:sz w:val="20"/>
+          <w:szCs w:val="20"/>
+        </w:rPr>
+        <w:t>3</w:t>
+      </w:r>
+      <w:r>
+        <w:rPr>
+          <w:rFonts w:ascii="Arial" w:hAnsi="Arial" w:cs="Arial"/>
+          <w:sz w:val="20"/>
+          <w:szCs w:val="20"/>
+          <w:vertAlign w:val="superscript"/>
+        </w:rPr>
+        <w:t>rd</w:t>
+      </w:r>
+      <w:r>
+        <w:rPr>
+          <w:rFonts w:ascii="Arial" w:hAnsi="Arial" w:cs="Arial"/>
+          <w:sz w:val="20"/>
+          <w:szCs w:val="20"/>
+        </w:rPr>
+        <w:t xml:space="preserve"> at the 2013 Vex U Arizona State Tournament </w:t>
       </w:r>
     </w:p>
     <w:p>
@@ -1354,192 +2075,9 @@
           <w:szCs w:val="20"/>
         </w:rPr>
       </w:pPr>
-      <w:r>
-        <w:rPr>
-          <w:rFonts w:ascii="Arial" w:hAnsi="Arial" w:cs="Arial"/>
-          <w:sz w:val="20"/>
-          <w:szCs w:val="20"/>
-        </w:rPr>
-        <w:t xml:space="preserve">• Developed a cross-compiled Linux kernel character and joystick device drivers for an MPU-6050 (I2C) </w:t>
-      </w:r>
-    </w:p>
-    <w:p>
-      <w:pPr>
-        <w:ind w:left="720"/>
-        <w:rPr>
-          <w:rFonts w:ascii="Arial" w:hAnsi="Arial" w:cs="Arial"/>
-          <w:sz w:val="20"/>
-          <w:szCs w:val="20"/>
-        </w:rPr>
-      </w:pPr>
-      <w:r>
-        <w:rPr>
-          <w:rFonts w:ascii="Arial" w:hAnsi="Arial" w:cs="Arial"/>
-          <w:sz w:val="20"/>
-          <w:szCs w:val="20"/>
-        </w:rPr>
-        <w:t xml:space="preserve">  Gyroscope/Accelerometer and MAX7219 LED Matrix (SPI).</w:t>
-      </w:r>
-    </w:p>
-    <w:p>
-      <w:pPr>
-        <w:ind w:left="720"/>
-        <w:rPr>
-          <w:rFonts w:ascii="Arial" w:hAnsi="Arial" w:cs="Arial"/>
-          <w:sz w:val="20"/>
-          <w:szCs w:val="20"/>
-        </w:rPr>
-      </w:pPr>
-      <w:r>
-        <w:rPr>
-          <w:rFonts w:ascii="Arial" w:hAnsi="Arial" w:cs="Arial"/>
-          <w:sz w:val="20"/>
-          <w:szCs w:val="20"/>
-        </w:rPr>
-        <w:t>• Developed a multithreaded cross-compiled user-space game that interfaced with the kernel drivers.</w:t>
-      </w:r>
-    </w:p>
-    <w:p>
-      <w:pPr>
-        <w:rPr>
-          <w:rFonts w:ascii="Arial" w:hAnsi="Arial" w:cs="Arial"/>
-          <w:sz w:val="20"/>
-          <w:szCs w:val="20"/>
-        </w:rPr>
-      </w:pPr>
-      <w:r>
-        <w:rPr>
-          <w:rFonts w:ascii="Arial" w:hAnsi="Arial" w:cs="Arial"/>
-          <w:sz w:val="20"/>
-          <w:szCs w:val="20"/>
-        </w:rPr>
-        <w:t xml:space="preserve">ASU Team Capstone Project - Intel Edison – ASU JSON IoT Robot Maze Simulator </w:t>
-      </w:r>
-    </w:p>
-    <w:p>
-      <w:pPr>
-        <w:ind w:left="720"/>
-        <w:rPr>
-          <w:rFonts w:ascii="Arial" w:hAnsi="Arial" w:cs="Arial"/>
-          <w:sz w:val="20"/>
-          <w:szCs w:val="20"/>
-        </w:rPr>
-      </w:pPr>
-      <w:r>
-        <w:rPr>
-          <w:rFonts w:ascii="Arial" w:hAnsi="Arial" w:cs="Arial"/>
-          <w:sz w:val="20"/>
-          <w:szCs w:val="20"/>
-        </w:rPr>
-        <w:t>• Developed a HTML5/Javascript web application that allows the user to simulate a robot moving autonomously through a maze with sensors by sending and receiving JSON objects to any device through Websockets.</w:t>
-      </w:r>
-    </w:p>
-    <w:p>
-      <w:pPr>
-        <w:rPr>
-          <w:rFonts w:ascii="Arial" w:hAnsi="Arial" w:cs="Arial"/>
-          <w:sz w:val="20"/>
-          <w:szCs w:val="20"/>
-        </w:rPr>
-      </w:pPr>
-      <w:r>
-        <w:rPr>
-          <w:rFonts w:ascii="Arial" w:hAnsi="Arial" w:cs="Arial"/>
-          <w:sz w:val="20"/>
-          <w:szCs w:val="20"/>
-        </w:rPr>
-        <w:t>Sun Devil Robotics Club (SDRC) – Vex U Robots</w:t>
-      </w:r>
-    </w:p>
-    <w:p>
-      <w:pPr>
-        <w:ind w:firstLine="720"/>
-        <w:rPr>
-          <w:rFonts w:ascii="Arial" w:hAnsi="Arial" w:cs="Arial"/>
-          <w:sz w:val="20"/>
-          <w:szCs w:val="20"/>
-        </w:rPr>
-      </w:pPr>
-      <w:r>
-        <w:rPr>
-          <w:rFonts w:ascii="Arial" w:hAnsi="Arial" w:cs="Arial"/>
-          <w:sz w:val="20"/>
-          <w:szCs w:val="20"/>
-        </w:rPr>
-        <w:t>• Developed a Vex Robot that placed 3</w:t>
-      </w:r>
-      <w:r>
-        <w:rPr>
-          <w:rFonts w:ascii="Arial" w:hAnsi="Arial" w:cs="Arial"/>
-          <w:sz w:val="20"/>
-          <w:szCs w:val="20"/>
-          <w:vertAlign w:val="superscript"/>
-        </w:rPr>
-        <w:t>rd</w:t>
-      </w:r>
-      <w:r>
-        <w:rPr>
-          <w:rFonts w:ascii="Arial" w:hAnsi="Arial" w:cs="Arial"/>
-          <w:sz w:val="20"/>
-          <w:szCs w:val="20"/>
-        </w:rPr>
-        <w:t xml:space="preserve"> at the 2013 Vex U Arizona State Tournament (VUAS).</w:t>
-      </w:r>
-    </w:p>
-    <w:p>
-      <w:pPr>
-        <w:ind w:left="720"/>
-        <w:rPr>
-          <w:rFonts w:ascii="Arial" w:hAnsi="Arial" w:cs="Arial"/>
-          <w:sz w:val="20"/>
-          <w:szCs w:val="20"/>
-        </w:rPr>
-      </w:pPr>
-      <w:r>
-        <w:rPr>
-          <w:rFonts w:ascii="Arial" w:hAnsi="Arial" w:cs="Arial"/>
-          <w:sz w:val="20"/>
-          <w:szCs w:val="20"/>
-        </w:rPr>
-        <w:t>• Lead the design, programming, and competitive team that placed 2</w:t>
-      </w:r>
-      <w:r>
-        <w:rPr>
-          <w:rFonts w:ascii="Arial" w:hAnsi="Arial" w:cs="Arial"/>
-          <w:sz w:val="20"/>
-          <w:szCs w:val="20"/>
-          <w:vertAlign w:val="superscript"/>
-        </w:rPr>
-        <w:t>nd</w:t>
-      </w:r>
-      <w:r>
-        <w:rPr>
-          <w:rFonts w:ascii="Arial" w:hAnsi="Arial" w:cs="Arial"/>
-          <w:sz w:val="20"/>
-          <w:szCs w:val="20"/>
-        </w:rPr>
-        <w:t xml:space="preserve"> at the 2014 VUAS Tournament.</w:t>
-      </w:r>
-    </w:p>
-    <w:p>
-      <w:pPr>
-        <w:rPr>
-          <w:rFonts w:ascii="Arial" w:hAnsi="Arial" w:cs="Arial"/>
-          <w:sz w:val="20"/>
-          <w:szCs w:val="20"/>
-        </w:rPr>
-      </w:pPr>
-    </w:p>
-    <w:p>
-      <w:pPr>
-        <w:rPr>
-          <w:rFonts w:ascii="Arial" w:eastAsia="DejaVuSans-Bold" w:hAnsi="Arial" w:cs="Arial"/>
-          <w:bCs/>
-          <w:sz w:val="20"/>
-          <w:szCs w:val="20"/>
-        </w:rPr>
-      </w:pPr>
-      <w:r>
+    </w:p>
+    <w:p>
+      <w:pPr>
         <w:rPr>
           <w:rFonts w:ascii="Arial" w:eastAsia="DejaVuSans-Bold" w:hAnsi="Arial" w:cs="Arial"/>
           <w:b/>
@@ -1547,7 +2085,46 @@
           <w:sz w:val="20"/>
           <w:szCs w:val="20"/>
         </w:rPr>
-        <w:t>Past Leadership Experience</w:t>
+      </w:pPr>
+      <w:r>
+        <w:rPr>
+          <w:rFonts w:ascii="Arial" w:eastAsia="DejaVuSans-Bold" w:hAnsi="Arial" w:cs="Arial"/>
+          <w:b/>
+          <w:bCs/>
+          <w:sz w:val="20"/>
+          <w:szCs w:val="20"/>
+        </w:rPr>
+        <w:t>Past Leadership</w:t>
+      </w:r>
+      <w:r>
+        <w:rPr>
+          <w:rFonts w:ascii="Arial" w:eastAsia="DejaVuSans-Bold" w:hAnsi="Arial" w:cs="Arial"/>
+          <w:b/>
+          <w:bCs/>
+          <w:sz w:val="20"/>
+          <w:szCs w:val="20"/>
+        </w:rPr>
+        <w:t xml:space="preserve"> and</w:t>
+      </w:r>
+      <w:r>
+        <w:rPr>
+          <w:rFonts w:ascii="Arial" w:eastAsia="DejaVuSans-Bold" w:hAnsi="Arial" w:cs="Arial"/>
+          <w:b/>
+          <w:bCs/>
+          <w:sz w:val="20"/>
+          <w:szCs w:val="20"/>
+        </w:rPr>
+        <w:t xml:space="preserve"> Self-Development Opportunities</w:t>
+      </w:r>
+      <w:r>
+        <w:rPr>
+          <w:rFonts w:ascii="Arial" w:eastAsia="DejaVuSans-Bold" w:hAnsi="Arial" w:cs="Arial"/>
+          <w:b/>
+          <w:bCs/>
+          <w:sz w:val="20"/>
+          <w:szCs w:val="20"/>
+        </w:rPr>
+        <w:t xml:space="preserve"> </w:t>
       </w:r>
     </w:p>
     <w:p>
@@ -1571,15 +2148,25 @@
           <w:sz w:val="20"/>
           <w:szCs w:val="20"/>
         </w:rPr>
-        <w:t xml:space="preserve">Vice President, Acting President, and Vex U Robotics Hardware Design Lead of </w:t>
-      </w:r>
-      <w:r>
-        <w:rPr>
-          <w:rFonts w:ascii="Arial" w:hAnsi="Arial" w:cs="Arial"/>
-          <w:sz w:val="20"/>
-          <w:szCs w:val="20"/>
-        </w:rPr>
-        <w:t>SDRC</w:t>
+        <w:t>Selec</w:t>
+      </w:r>
+      <w:r>
+        <w:rPr>
+          <w:rFonts w:ascii="Arial" w:eastAsia="DejaVuSans-Bold" w:hAnsi="Arial" w:cs="Arial"/>
+          <w:bCs/>
+          <w:sz w:val="20"/>
+          <w:szCs w:val="20"/>
+        </w:rPr>
+        <w:t xml:space="preserve">ted OIC (Officer in </w:t>
+      </w:r>
+      <w:r>
+        <w:rPr>
+          <w:rFonts w:ascii="Arial" w:eastAsia="DejaVuSans-Bold" w:hAnsi="Arial" w:cs="Arial"/>
+          <w:bCs/>
+          <w:sz w:val="20"/>
+          <w:szCs w:val="20"/>
+        </w:rPr>
+        <w:t>Charge) for SEALfit 20X Crucible for July 21-22, 2018</w:t>
       </w:r>
     </w:p>
     <w:p>
@@ -1589,15 +2176,112 @@
           <w:ilvl w:val="0"/>
           <w:numId w:val="1"/>
         </w:numPr>
-      </w:pPr>
-      <w:r>
         <w:rPr>
           <w:rFonts w:ascii="Arial" w:eastAsia="DejaVuSans-Bold" w:hAnsi="Arial" w:cs="Arial"/>
           <w:bCs/>
           <w:sz w:val="20"/>
           <w:szCs w:val="20"/>
         </w:rPr>
+      </w:pPr>
+      <w:r>
+        <w:rPr>
+          <w:rFonts w:ascii="Arial" w:eastAsia="DejaVuSans-Bold" w:hAnsi="Arial" w:cs="Arial"/>
+          <w:bCs/>
+          <w:sz w:val="20"/>
+          <w:szCs w:val="20"/>
+        </w:rPr>
+        <w:t>Assisted in United States Naginata Federation and Southern California Naginata Federation local and national to</w:t>
+      </w:r>
+      <w:r>
+        <w:rPr>
+          <w:rFonts w:ascii="Arial" w:eastAsia="DejaVuSans-Bold" w:hAnsi="Arial" w:cs="Arial"/>
+          <w:bCs/>
+          <w:sz w:val="20"/>
+          <w:szCs w:val="20"/>
+        </w:rPr>
+        <w:t>urnaments aiding in player line</w:t>
+      </w:r>
+      <w:r>
+        <w:rPr>
+          <w:rFonts w:ascii="Arial" w:eastAsia="DejaVuSans-Bold" w:hAnsi="Arial" w:cs="Arial"/>
+          <w:bCs/>
+          <w:sz w:val="20"/>
+          <w:szCs w:val="20"/>
+        </w:rPr>
+        <w:t>up in designated courts as both chief and assistant since 2016</w:t>
+      </w:r>
+    </w:p>
+    <w:p>
+      <w:pPr>
+        <w:pStyle w:val="ListParagraph"/>
+        <w:numPr>
+          <w:ilvl w:val="0"/>
+          <w:numId w:val="1"/>
+        </w:numPr>
+        <w:rPr>
+          <w:rFonts w:ascii="Arial" w:eastAsia="DejaVuSans-Bold" w:hAnsi="Arial" w:cs="Arial"/>
+          <w:bCs/>
+          <w:sz w:val="20"/>
+          <w:szCs w:val="20"/>
+        </w:rPr>
+      </w:pPr>
+      <w:r>
+        <w:rPr>
+          <w:rFonts w:ascii="Arial" w:eastAsia="DejaVuSans-Bold" w:hAnsi="Arial" w:cs="Arial"/>
+          <w:bCs/>
+          <w:sz w:val="20"/>
+          <w:szCs w:val="20"/>
+        </w:rPr>
+        <w:t xml:space="preserve">Vice President, Acting President, and Vex U Robotics Hardware Design Lead of </w:t>
+      </w:r>
+      <w:r>
+        <w:rPr>
+          <w:rFonts w:ascii="Arial" w:hAnsi="Arial" w:cs="Arial"/>
+          <w:sz w:val="20"/>
+          <w:szCs w:val="20"/>
+        </w:rPr>
+        <w:t>SDRC</w:t>
+      </w:r>
+      <w:r>
+        <w:rPr>
+          <w:rFonts w:ascii="Arial" w:hAnsi="Arial" w:cs="Arial"/>
+          <w:sz w:val="20"/>
+          <w:szCs w:val="20"/>
+        </w:rPr>
+        <w:t xml:space="preserve"> in 2015</w:t>
+      </w:r>
+    </w:p>
+    <w:p>
+      <w:pPr>
+        <w:pStyle w:val="ListParagraph"/>
+        <w:numPr>
+          <w:ilvl w:val="0"/>
+          <w:numId w:val="1"/>
+        </w:numPr>
+        <w:rPr>
+          <w:rFonts w:ascii="Arial" w:eastAsia="DejaVuSans-Bold" w:hAnsi="Arial" w:cs="Arial"/>
+          <w:bCs/>
+          <w:sz w:val="20"/>
+          <w:szCs w:val="20"/>
+        </w:rPr>
+      </w:pPr>
+      <w:r>
+        <w:rPr>
+          <w:rFonts w:ascii="Arial" w:eastAsia="DejaVuSans-Bold" w:hAnsi="Arial" w:cs="Arial"/>
+          <w:bCs/>
+          <w:sz w:val="20"/>
+          <w:szCs w:val="20"/>
+        </w:rPr>
         <w:t>Head Instructor at the Ira A. Fulton Schools of Engineering 7UP/9UP Robotics Summer Camp</w:t>
+      </w:r>
+      <w:r>
+        <w:rPr>
+          <w:rFonts w:ascii="Arial" w:eastAsia="DejaVuSans-Bold" w:hAnsi="Arial" w:cs="Arial"/>
+          <w:bCs/>
+          <w:sz w:val="20"/>
+          <w:szCs w:val="20"/>
+        </w:rPr>
+        <w:t xml:space="preserve"> in 2014</w:t>
       </w:r>
     </w:p>
     <w:sectPr>
@@ -1611,7 +2295,7 @@
 </file>
 
 <file path=word/numbering.xml><?xml version="1.0" encoding="utf-8"?>
-<w:numbering xmlns:wpc="http://schemas.microsoft.com/office/word/2010/wordprocessingCanvas" xmlns:cx="http://schemas.microsoft.com/office/drawing/2014/chartex" xmlns:cx1="http://schemas.microsoft.com/office/drawing/2015/9/8/chartex" xmlns:cx2="http://schemas.microsoft.com/office/drawing/2015/10/21/chartex" xmlns:cx3="http://schemas.microsoft.com/office/drawing/2016/5/9/chartex" xmlns:cx4="http://schemas.microsoft.com/office/drawing/2016/5/10/chartex" xmlns:cx5="http://schemas.microsoft.com/office/drawing/2016/5/11/chartex" xmlns:cx6="http://schemas.microsoft.com/office/drawing/2016/5/12/chartex" xmlns:cx7="http://schemas.microsoft.com/office/drawing/2016/5/13/chartex" xmlns:cx8="http://schemas.microsoft.com/office/drawing/2016/5/14/chartex" xmlns:mc="http://schemas.openxmlformats.org/markup-compatibility/2006" xmlns:aink="http://schemas.microsoft.com/office/drawing/2016/ink" xmlns:am3d="http://schemas.microsoft.com/office/drawing/2017/model3d" xmlns:o="urn:schemas-microsoft-com:office:office" xmlns:r="http://schemas.openxmlformats.org/officeDocument/2006/relationships" xmlns:m="http://schemas.openxmlformats.org/officeDocument/2006/math" xmlns:v="urn:schemas-microsoft-com:vml" xmlns:wp14="http://schemas.microsoft.com/office/word/2010/wordprocessingDrawing" xmlns:wp="http://schemas.openxmlformats.org/drawingml/2006/wordprocessingDrawing" xmlns:w10="urn:schemas-microsoft-com:office:word" xmlns:w="http://schemas.openxmlformats.org/wordprocessingml/2006/main" xmlns:w14="http://schemas.microsoft.com/office/word/2010/wordml" xmlns:w15="http://schemas.microsoft.com/office/word/2012/wordml" xmlns:w16se="http://schemas.microsoft.com/office/word/2015/wordml/symex" xmlns:wpg="http://schemas.microsoft.com/office/word/2010/wordprocessingGroup" xmlns:wpi="http://schemas.microsoft.com/office/word/2010/wordprocessingInk" xmlns:wne="http://schemas.microsoft.com/office/word/2006/wordml" xmlns:wps="http://schemas.microsoft.com/office/word/2010/wordprocessingShape" mc:Ignorable="w14 w15 w16se wp14">
+<w:numbering xmlns:wpc="http://schemas.microsoft.com/office/word/2010/wordprocessingCanvas" xmlns:cx="http://schemas.microsoft.com/office/drawing/2014/chartex" xmlns:cx1="http://schemas.microsoft.com/office/drawing/2015/9/8/chartex" xmlns:cx2="http://schemas.microsoft.com/office/drawing/2015/10/21/chartex" xmlns:cx3="http://schemas.microsoft.com/office/drawing/2016/5/9/chartex" xmlns:cx4="http://schemas.microsoft.com/office/drawing/2016/5/10/chartex" xmlns:cx5="http://schemas.microsoft.com/office/drawing/2016/5/11/chartex" xmlns:cx6="http://schemas.microsoft.com/office/drawing/2016/5/12/chartex" xmlns:cx7="http://schemas.microsoft.com/office/drawing/2016/5/13/chartex" xmlns:cx8="http://schemas.microsoft.com/office/drawing/2016/5/14/chartex" xmlns:mc="http://schemas.openxmlformats.org/markup-compatibility/2006" xmlns:aink="http://schemas.microsoft.com/office/drawing/2016/ink" xmlns:am3d="http://schemas.microsoft.com/office/drawing/2017/model3d" xmlns:o="urn:schemas-microsoft-com:office:office" xmlns:r="http://schemas.openxmlformats.org/officeDocument/2006/relationships" xmlns:m="http://schemas.openxmlformats.org/officeDocument/2006/math" xmlns:v="urn:schemas-microsoft-com:vml" xmlns:wp14="http://schemas.microsoft.com/office/word/2010/wordprocessingDrawing" xmlns:wp="http://schemas.openxmlformats.org/drawingml/2006/wordprocessingDrawing" xmlns:w10="urn:schemas-microsoft-com:office:word" xmlns:w="http://schemas.openxmlformats.org/wordprocessingml/2006/main" xmlns:w14="http://schemas.microsoft.com/office/word/2010/wordml" xmlns:w15="http://schemas.microsoft.com/office/word/2012/wordml" xmlns:w16cid="http://schemas.microsoft.com/office/word/2016/wordml/cid" xmlns:w16se="http://schemas.microsoft.com/office/word/2015/wordml/symex" xmlns:wpg="http://schemas.microsoft.com/office/word/2010/wordprocessingGroup" xmlns:wpi="http://schemas.microsoft.com/office/word/2010/wordprocessingInk" xmlns:wne="http://schemas.microsoft.com/office/word/2006/wordml" xmlns:wps="http://schemas.microsoft.com/office/word/2010/wordprocessingShape" mc:Ignorable="w14 w15 w16se w16cid wp14">
   <w:abstractNum w:abstractNumId="0" w15:restartNumberingAfterBreak="0">
     <w:nsid w:val="00000001"/>
     <w:multiLevelType w:val="multilevel"/>
@@ -2413,6 +3097,232 @@
         </w:tabs>
         <w:ind w:left="1584" w:hanging="1584"/>
       </w:pPr>
+    </w:lvl>
+  </w:abstractNum>
+  <w:abstractNum w:abstractNumId="6" w15:restartNumberingAfterBreak="0">
+    <w:nsid w:val="19BD2522"/>
+    <w:multiLevelType w:val="hybridMultilevel"/>
+    <w:tmpl w:val="77F2EB38"/>
+    <w:lvl w:ilvl="0" w:tplc="04090001">
+      <w:start w:val="1"/>
+      <w:numFmt w:val="bullet"/>
+      <w:lvlText w:val=""/>
+      <w:lvlJc w:val="left"/>
+      <w:pPr>
+        <w:ind w:left="720" w:hanging="360"/>
+      </w:pPr>
+      <w:rPr>
+        <w:rFonts w:ascii="Symbol" w:hAnsi="Symbol" w:hint="default"/>
+      </w:rPr>
+    </w:lvl>
+    <w:lvl w:ilvl="1" w:tplc="04090003" w:tentative="1">
+      <w:start w:val="1"/>
+      <w:numFmt w:val="bullet"/>
+      <w:lvlText w:val="o"/>
+      <w:lvlJc w:val="left"/>
+      <w:pPr>
+        <w:ind w:left="1440" w:hanging="360"/>
+      </w:pPr>
+      <w:rPr>
+        <w:rFonts w:ascii="Courier New" w:hAnsi="Courier New" w:cs="Courier New" w:hint="default"/>
+      </w:rPr>
+    </w:lvl>
+    <w:lvl w:ilvl="2" w:tplc="04090005" w:tentative="1">
+      <w:start w:val="1"/>
+      <w:numFmt w:val="bullet"/>
+      <w:lvlText w:val=""/>
+      <w:lvlJc w:val="left"/>
+      <w:pPr>
+        <w:ind w:left="2160" w:hanging="360"/>
+      </w:pPr>
+      <w:rPr>
+        <w:rFonts w:ascii="Wingdings" w:hAnsi="Wingdings" w:hint="default"/>
+      </w:rPr>
+    </w:lvl>
+    <w:lvl w:ilvl="3" w:tplc="04090001" w:tentative="1">
+      <w:start w:val="1"/>
+      <w:numFmt w:val="bullet"/>
+      <w:lvlText w:val=""/>
+      <w:lvlJc w:val="left"/>
+      <w:pPr>
+        <w:ind w:left="2880" w:hanging="360"/>
+      </w:pPr>
+      <w:rPr>
+        <w:rFonts w:ascii="Symbol" w:hAnsi="Symbol" w:hint="default"/>
+      </w:rPr>
+    </w:lvl>
+    <w:lvl w:ilvl="4" w:tplc="04090003" w:tentative="1">
+      <w:start w:val="1"/>
+      <w:numFmt w:val="bullet"/>
+      <w:lvlText w:val="o"/>
+      <w:lvlJc w:val="left"/>
+      <w:pPr>
+        <w:ind w:left="3600" w:hanging="360"/>
+      </w:pPr>
+      <w:rPr>
+        <w:rFonts w:ascii="Courier New" w:hAnsi="Courier New" w:cs="Courier New" w:hint="default"/>
+      </w:rPr>
+    </w:lvl>
+    <w:lvl w:ilvl="5" w:tplc="04090005" w:tentative="1">
+      <w:start w:val="1"/>
+      <w:numFmt w:val="bullet"/>
+      <w:lvlText w:val=""/>
+      <w:lvlJc w:val="left"/>
+      <w:pPr>
+        <w:ind w:left="4320" w:hanging="360"/>
+      </w:pPr>
+      <w:rPr>
+        <w:rFonts w:ascii="Wingdings" w:hAnsi="Wingdings" w:hint="default"/>
+      </w:rPr>
+    </w:lvl>
+    <w:lvl w:ilvl="6" w:tplc="04090001" w:tentative="1">
+      <w:start w:val="1"/>
+      <w:numFmt w:val="bullet"/>
+      <w:lvlText w:val=""/>
+      <w:lvlJc w:val="left"/>
+      <w:pPr>
+        <w:ind w:left="5040" w:hanging="360"/>
+      </w:pPr>
+      <w:rPr>
+        <w:rFonts w:ascii="Symbol" w:hAnsi="Symbol" w:hint="default"/>
+      </w:rPr>
+    </w:lvl>
+    <w:lvl w:ilvl="7" w:tplc="04090003" w:tentative="1">
+      <w:start w:val="1"/>
+      <w:numFmt w:val="bullet"/>
+      <w:lvlText w:val="o"/>
+      <w:lvlJc w:val="left"/>
+      <w:pPr>
+        <w:ind w:left="5760" w:hanging="360"/>
+      </w:pPr>
+      <w:rPr>
+        <w:rFonts w:ascii="Courier New" w:hAnsi="Courier New" w:cs="Courier New" w:hint="default"/>
+      </w:rPr>
+    </w:lvl>
+    <w:lvl w:ilvl="8" w:tplc="04090005" w:tentative="1">
+      <w:start w:val="1"/>
+      <w:numFmt w:val="bullet"/>
+      <w:lvlText w:val=""/>
+      <w:lvlJc w:val="left"/>
+      <w:pPr>
+        <w:ind w:left="6480" w:hanging="360"/>
+      </w:pPr>
+      <w:rPr>
+        <w:rFonts w:ascii="Wingdings" w:hAnsi="Wingdings" w:hint="default"/>
+      </w:rPr>
+    </w:lvl>
+  </w:abstractNum>
+  <w:abstractNum w:abstractNumId="7" w15:restartNumberingAfterBreak="0">
+    <w:nsid w:val="4C28598B"/>
+    <w:multiLevelType w:val="hybridMultilevel"/>
+    <w:tmpl w:val="DADE209E"/>
+    <w:lvl w:ilvl="0" w:tplc="04090001">
+      <w:start w:val="1"/>
+      <w:numFmt w:val="bullet"/>
+      <w:lvlText w:val=""/>
+      <w:lvlJc w:val="left"/>
+      <w:pPr>
+        <w:ind w:left="720" w:hanging="360"/>
+      </w:pPr>
+      <w:rPr>
+        <w:rFonts w:ascii="Symbol" w:hAnsi="Symbol" w:hint="default"/>
+      </w:rPr>
+    </w:lvl>
+    <w:lvl w:ilvl="1" w:tplc="04090003" w:tentative="1">
+      <w:start w:val="1"/>
+      <w:numFmt w:val="bullet"/>
+      <w:lvlText w:val="o"/>
+      <w:lvlJc w:val="left"/>
+      <w:pPr>
+        <w:ind w:left="1440" w:hanging="360"/>
+      </w:pPr>
+      <w:rPr>
+        <w:rFonts w:ascii="Courier New" w:hAnsi="Courier New" w:cs="Courier New" w:hint="default"/>
+      </w:rPr>
+    </w:lvl>
+    <w:lvl w:ilvl="2" w:tplc="04090005" w:tentative="1">
+      <w:start w:val="1"/>
+      <w:numFmt w:val="bullet"/>
+      <w:lvlText w:val=""/>
+      <w:lvlJc w:val="left"/>
+      <w:pPr>
+        <w:ind w:left="2160" w:hanging="360"/>
+      </w:pPr>
+      <w:rPr>
+        <w:rFonts w:ascii="Wingdings" w:hAnsi="Wingdings" w:hint="default"/>
+      </w:rPr>
+    </w:lvl>
+    <w:lvl w:ilvl="3" w:tplc="04090001" w:tentative="1">
+      <w:start w:val="1"/>
+      <w:numFmt w:val="bullet"/>
+      <w:lvlText w:val=""/>
+      <w:lvlJc w:val="left"/>
+      <w:pPr>
+        <w:ind w:left="2880" w:hanging="360"/>
+      </w:pPr>
+      <w:rPr>
+        <w:rFonts w:ascii="Symbol" w:hAnsi="Symbol" w:hint="default"/>
+      </w:rPr>
+    </w:lvl>
+    <w:lvl w:ilvl="4" w:tplc="04090003" w:tentative="1">
+      <w:start w:val="1"/>
+      <w:numFmt w:val="bullet"/>
+      <w:lvlText w:val="o"/>
+      <w:lvlJc w:val="left"/>
+      <w:pPr>
+        <w:ind w:left="3600" w:hanging="360"/>
+      </w:pPr>
+      <w:rPr>
+        <w:rFonts w:ascii="Courier New" w:hAnsi="Courier New" w:cs="Courier New" w:hint="default"/>
+      </w:rPr>
+    </w:lvl>
+    <w:lvl w:ilvl="5" w:tplc="04090005" w:tentative="1">
+      <w:start w:val="1"/>
+      <w:numFmt w:val="bullet"/>
+      <w:lvlText w:val=""/>
+      <w:lvlJc w:val="left"/>
+      <w:pPr>
+        <w:ind w:left="4320" w:hanging="360"/>
+      </w:pPr>
+      <w:rPr>
+        <w:rFonts w:ascii="Wingdings" w:hAnsi="Wingdings" w:hint="default"/>
+      </w:rPr>
+    </w:lvl>
+    <w:lvl w:ilvl="6" w:tplc="04090001" w:tentative="1">
+      <w:start w:val="1"/>
+      <w:numFmt w:val="bullet"/>
+      <w:lvlText w:val=""/>
+      <w:lvlJc w:val="left"/>
+      <w:pPr>
+        <w:ind w:left="5040" w:hanging="360"/>
+      </w:pPr>
+      <w:rPr>
+        <w:rFonts w:ascii="Symbol" w:hAnsi="Symbol" w:hint="default"/>
+      </w:rPr>
+    </w:lvl>
+    <w:lvl w:ilvl="7" w:tplc="04090003" w:tentative="1">
+      <w:start w:val="1"/>
+      <w:numFmt w:val="bullet"/>
+      <w:lvlText w:val="o"/>
+      <w:lvlJc w:val="left"/>
+      <w:pPr>
+        <w:ind w:left="5760" w:hanging="360"/>
+      </w:pPr>
+      <w:rPr>
+        <w:rFonts w:ascii="Courier New" w:hAnsi="Courier New" w:cs="Courier New" w:hint="default"/>
+      </w:rPr>
+    </w:lvl>
+    <w:lvl w:ilvl="8" w:tplc="04090005" w:tentative="1">
+      <w:start w:val="1"/>
+      <w:numFmt w:val="bullet"/>
+      <w:lvlText w:val=""/>
+      <w:lvlJc w:val="left"/>
+      <w:pPr>
+        <w:ind w:left="6480" w:hanging="360"/>
+      </w:pPr>
+      <w:rPr>
+        <w:rFonts w:ascii="Wingdings" w:hAnsi="Wingdings" w:hint="default"/>
+      </w:rPr>
     </w:lvl>
   </w:abstractNum>
   <w:num w:numId="1">
@@ -2433,11 +3343,17 @@
   <w:num w:numId="6">
     <w:abstractNumId w:val="5"/>
   </w:num>
+  <w:num w:numId="7">
+    <w:abstractNumId w:val="6"/>
+  </w:num>
+  <w:num w:numId="8">
+    <w:abstractNumId w:val="7"/>
+  </w:num>
 </w:numbering>
 </file>
 
 <file path=word/styles.xml><?xml version="1.0" encoding="utf-8"?>
-<w:styles xmlns:mc="http://schemas.openxmlformats.org/markup-compatibility/2006" xmlns:r="http://schemas.openxmlformats.org/officeDocument/2006/relationships" xmlns:w="http://schemas.openxmlformats.org/wordprocessingml/2006/main" xmlns:w14="http://schemas.microsoft.com/office/word/2010/wordml" xmlns:w15="http://schemas.microsoft.com/office/word/2012/wordml" xmlns:w16se="http://schemas.microsoft.com/office/word/2015/wordml/symex" mc:Ignorable="w14 w15 w16se">
+<w:styles xmlns:mc="http://schemas.openxmlformats.org/markup-compatibility/2006" xmlns:r="http://schemas.openxmlformats.org/officeDocument/2006/relationships" xmlns:w="http://schemas.openxmlformats.org/wordprocessingml/2006/main" xmlns:w14="http://schemas.microsoft.com/office/word/2010/wordml" xmlns:w15="http://schemas.microsoft.com/office/word/2012/wordml" xmlns:w16cid="http://schemas.microsoft.com/office/word/2016/wordml/cid" xmlns:w16se="http://schemas.microsoft.com/office/word/2015/wordml/symex" mc:Ignorable="w14 w15 w16se w16cid">
   <w:docDefaults>
     <w:rPrDefault>
       <w:rPr>
@@ -3002,15 +3918,11 @@
   <w:style w:type="character" w:customStyle="1" w:styleId="WW8Num6z8">
     <w:name w:val="WW8Num6z8"/>
   </w:style>
-  <w:style w:type="character" w:styleId="DefaultParagraphFont0">
-    <w:name w:val="Default Paragraph Font"/>
-  </w:style>
   <w:style w:type="character" w:styleId="Hyperlink">
     <w:name w:val="Hyperlink"/>
     <w:rPr>
       <w:color w:val="000080"/>
       <w:u w:val="single"/>
-      <w:lang/>
     </w:rPr>
   </w:style>
   <w:style w:type="character" w:customStyle="1" w:styleId="BalloonTextChar">

</xml_diff>

<commit_message>
July 19th update to work exp and miniature model gallery
</commit_message>
<xml_diff>
--- a/src/miscfiles/Adam_Lew_Resume.docx
+++ b/src/miscfiles/Adam_Lew_Resume.docx
@@ -17,7 +17,55 @@
           <w:sz w:val="20"/>
           <w:szCs w:val="20"/>
         </w:rPr>
-        <w:t>3725 Emerald St. Apt D</w:t>
+        <w:t>1727 W 158</w:t>
+      </w:r>
+      <w:r>
+        <w:rPr>
+          <w:rFonts w:ascii="Arial" w:eastAsia="DejaVuSans-Bold" w:hAnsi="Arial" w:cs="Arial"/>
+          <w:sz w:val="20"/>
+          <w:szCs w:val="20"/>
+        </w:rPr>
+        <w:t>th</w:t>
+      </w:r>
+      <w:r>
+        <w:rPr>
+          <w:rFonts w:ascii="Arial" w:eastAsia="DejaVuSans-Bold" w:hAnsi="Arial" w:cs="Arial"/>
+          <w:sz w:val="20"/>
+          <w:szCs w:val="20"/>
+        </w:rPr>
+        <w:t xml:space="preserve"> S</w:t>
+      </w:r>
+      <w:r>
+        <w:rPr>
+          <w:rFonts w:ascii="Arial" w:eastAsia="DejaVuSans-Bold" w:hAnsi="Arial" w:cs="Arial"/>
+          <w:sz w:val="20"/>
+          <w:szCs w:val="20"/>
+        </w:rPr>
+        <w:t>t</w:t>
+      </w:r>
+      <w:r>
+        <w:rPr>
+          <w:rFonts w:ascii="Arial" w:eastAsia="DejaVuSans-Bold" w:hAnsi="Arial" w:cs="Arial"/>
+          <w:sz w:val="20"/>
+          <w:szCs w:val="20"/>
+        </w:rPr>
+        <w:t xml:space="preserve"> A</w:t>
+      </w:r>
+      <w:r>
+        <w:rPr>
+          <w:rFonts w:ascii="Arial" w:eastAsia="DejaVuSans-Bold" w:hAnsi="Arial" w:cs="Arial"/>
+          <w:sz w:val="20"/>
+          <w:szCs w:val="20"/>
+        </w:rPr>
+        <w:t>pt</w:t>
+      </w:r>
+      <w:r>
+        <w:rPr>
+          <w:rFonts w:ascii="Arial" w:eastAsia="DejaVuSans-Bold" w:hAnsi="Arial" w:cs="Arial"/>
+          <w:sz w:val="20"/>
+          <w:szCs w:val="20"/>
+        </w:rPr>
+        <w:t xml:space="preserve"> 17</w:t>
       </w:r>
       <w:r>
         <w:rPr>
@@ -110,7 +158,23 @@
           <w:sz w:val="20"/>
           <w:szCs w:val="20"/>
         </w:rPr>
-        <w:t>Torrance, CA, 90503</w:t>
+        <w:t>Gardena</w:t>
+      </w:r>
+      <w:r>
+        <w:rPr>
+          <w:rFonts w:ascii="Arial" w:eastAsia="DejaVuSans-Bold" w:hAnsi="Arial" w:cs="Arial"/>
+          <w:sz w:val="20"/>
+          <w:szCs w:val="20"/>
+        </w:rPr>
+        <w:t>, CA, 90</w:t>
+      </w:r>
+      <w:r>
+        <w:rPr>
+          <w:rFonts w:ascii="Arial" w:eastAsia="DejaVuSans-Bold" w:hAnsi="Arial" w:cs="Arial"/>
+          <w:sz w:val="20"/>
+          <w:szCs w:val="20"/>
+        </w:rPr>
+        <w:t>247</w:t>
       </w:r>
       <w:r>
         <w:rPr>
@@ -153,7 +217,25 @@
             <w:sz w:val="20"/>
             <w:szCs w:val="20"/>
           </w:rPr>
-          <w:t>https://adamwlew.herokuapp.com</w:t>
+          <w:t>https://adamwlew.her</w:t>
+        </w:r>
+        <w:r>
+          <w:rPr>
+            <w:rStyle w:val="Hyperlink"/>
+            <w:rFonts w:ascii="Arial" w:eastAsia="DejaVuSans-Bold" w:hAnsi="Arial" w:cs="Arial"/>
+            <w:sz w:val="20"/>
+            <w:szCs w:val="20"/>
+          </w:rPr>
+          <w:t>o</w:t>
+        </w:r>
+        <w:r>
+          <w:rPr>
+            <w:rStyle w:val="Hyperlink"/>
+            <w:rFonts w:ascii="Arial" w:eastAsia="DejaVuSans-Bold" w:hAnsi="Arial" w:cs="Arial"/>
+            <w:sz w:val="20"/>
+            <w:szCs w:val="20"/>
+          </w:rPr>
+          <w:t>kuapp.com</w:t>
         </w:r>
       </w:hyperlink>
       <w:r>
@@ -316,6 +398,105 @@
           <w:szCs w:val="20"/>
           <w:shd w:val="clear" w:color="auto" w:fill="FFFFFF"/>
         </w:rPr>
+        <w:t>I’m looking to grow as a person and an engineer, so I can help</w:t>
+      </w:r>
+      <w:r>
+        <w:rPr>
+          <w:rFonts w:ascii="Arial" w:hAnsi="Arial" w:cs="Arial"/>
+          <w:sz w:val="20"/>
+          <w:szCs w:val="20"/>
+          <w:shd w:val="clear" w:color="auto" w:fill="FFFFFF"/>
+        </w:rPr>
+        <w:t xml:space="preserve"> the technology industries </w:t>
+      </w:r>
+      <w:r>
+        <w:rPr>
+          <w:rFonts w:ascii="Arial" w:hAnsi="Arial" w:cs="Arial"/>
+          <w:sz w:val="20"/>
+          <w:szCs w:val="20"/>
+          <w:shd w:val="clear" w:color="auto" w:fill="FFFFFF"/>
+        </w:rPr>
+        <w:t>provide</w:t>
+      </w:r>
+      <w:r>
+        <w:rPr>
+          <w:rFonts w:ascii="Arial" w:hAnsi="Arial" w:cs="Arial"/>
+          <w:sz w:val="20"/>
+          <w:szCs w:val="20"/>
+          <w:shd w:val="clear" w:color="auto" w:fill="FFFFFF"/>
+        </w:rPr>
+        <w:t xml:space="preserve"> better</w:t>
+      </w:r>
+      <w:r>
+        <w:rPr>
+          <w:rFonts w:ascii="Arial" w:hAnsi="Arial" w:cs="Arial"/>
+          <w:sz w:val="20"/>
+          <w:szCs w:val="20"/>
+          <w:shd w:val="clear" w:color="auto" w:fill="FFFFFF"/>
+        </w:rPr>
+        <w:t xml:space="preserve"> tools that</w:t>
+      </w:r>
+      <w:r>
+        <w:rPr>
+          <w:rFonts w:ascii="Arial" w:hAnsi="Arial" w:cs="Arial"/>
+          <w:sz w:val="20"/>
+          <w:szCs w:val="20"/>
+          <w:shd w:val="clear" w:color="auto" w:fill="FFFFFF"/>
+        </w:rPr>
+        <w:t xml:space="preserve"> </w:t>
+      </w:r>
+      <w:r>
+        <w:rPr>
+          <w:rFonts w:ascii="Arial" w:hAnsi="Arial" w:cs="Arial"/>
+          <w:sz w:val="20"/>
+          <w:szCs w:val="20"/>
+          <w:shd w:val="clear" w:color="auto" w:fill="FFFFFF"/>
+        </w:rPr>
+        <w:t xml:space="preserve">help </w:t>
+      </w:r>
+      <w:r>
+        <w:rPr>
+          <w:rFonts w:ascii="Arial" w:hAnsi="Arial" w:cs="Arial"/>
+          <w:sz w:val="20"/>
+          <w:szCs w:val="20"/>
+          <w:shd w:val="clear" w:color="auto" w:fill="FFFFFF"/>
+        </w:rPr>
+        <w:t>people</w:t>
+      </w:r>
+      <w:r>
+        <w:rPr>
+          <w:rFonts w:ascii="Arial" w:hAnsi="Arial" w:cs="Arial"/>
+          <w:sz w:val="20"/>
+          <w:szCs w:val="20"/>
+          <w:shd w:val="clear" w:color="auto" w:fill="FFFFFF"/>
+        </w:rPr>
+        <w:t xml:space="preserve"> optimally </w:t>
+      </w:r>
+      <w:r>
+        <w:rPr>
+          <w:rFonts w:ascii="Arial" w:hAnsi="Arial" w:cs="Arial"/>
+          <w:sz w:val="20"/>
+          <w:szCs w:val="20"/>
+          <w:shd w:val="clear" w:color="auto" w:fill="FFFFFF"/>
+        </w:rPr>
+        <w:t>live the lifestyle they want.</w:t>
+      </w:r>
+      <w:r>
+        <w:rPr>
+          <w:rFonts w:ascii="Arial" w:hAnsi="Arial" w:cs="Arial"/>
+          <w:sz w:val="20"/>
+          <w:szCs w:val="20"/>
+          <w:shd w:val="clear" w:color="auto" w:fill="FFFFFF"/>
+        </w:rPr>
+        <w:t xml:space="preserve"> </w:t>
+      </w:r>
+      <w:r>
+        <w:rPr>
+          <w:rFonts w:ascii="Arial" w:hAnsi="Arial" w:cs="Arial"/>
+          <w:sz w:val="20"/>
+          <w:szCs w:val="20"/>
+          <w:shd w:val="clear" w:color="auto" w:fill="FFFFFF"/>
+        </w:rPr>
         <w:t>I'</w:t>
       </w:r>
       <w:r>
@@ -325,7 +506,7 @@
           <w:szCs w:val="20"/>
           <w:shd w:val="clear" w:color="auto" w:fill="FFFFFF"/>
         </w:rPr>
-        <w:t>ve been creating alongside</w:t>
+        <w:t>ve been creating</w:t>
       </w:r>
       <w:r>
         <w:rPr>
@@ -334,6 +515,24 @@
           <w:szCs w:val="20"/>
           <w:shd w:val="clear" w:color="auto" w:fill="FFFFFF"/>
         </w:rPr>
+        <w:t xml:space="preserve"> and learning</w:t>
+      </w:r>
+      <w:r>
+        <w:rPr>
+          <w:rFonts w:ascii="Arial" w:hAnsi="Arial" w:cs="Arial"/>
+          <w:sz w:val="20"/>
+          <w:szCs w:val="20"/>
+          <w:shd w:val="clear" w:color="auto" w:fill="FFFFFF"/>
+        </w:rPr>
+        <w:t xml:space="preserve"> alongside</w:t>
+      </w:r>
+      <w:r>
+        <w:rPr>
+          <w:rFonts w:ascii="Arial" w:hAnsi="Arial" w:cs="Arial"/>
+          <w:sz w:val="20"/>
+          <w:szCs w:val="20"/>
+          <w:shd w:val="clear" w:color="auto" w:fill="FFFFFF"/>
+        </w:rPr>
         <w:t xml:space="preserve"> wise and experienced developers using </w:t>
       </w:r>
       <w:r>
@@ -388,7 +587,7 @@
           <w:szCs w:val="20"/>
           <w:shd w:val="clear" w:color="auto" w:fill="FFFFFF"/>
         </w:rPr>
-        <w:t xml:space="preserve">JavaScript, HTML, CSS, XML, C# + .Net, and PHP for </w:t>
+        <w:t>JavaScript, HTML, CSS, XML,</w:t>
       </w:r>
       <w:r>
         <w:rPr>
@@ -397,7 +596,7 @@
           <w:szCs w:val="20"/>
           <w:shd w:val="clear" w:color="auto" w:fill="FFFFFF"/>
         </w:rPr>
-        <w:t>3</w:t>
+        <w:t xml:space="preserve"> and</w:t>
       </w:r>
       <w:r>
         <w:rPr>
@@ -406,7 +605,7 @@
           <w:szCs w:val="20"/>
           <w:shd w:val="clear" w:color="auto" w:fill="FFFFFF"/>
         </w:rPr>
-        <w:t xml:space="preserve"> years professionally and </w:t>
+        <w:t xml:space="preserve"> C# + .Net for </w:t>
       </w:r>
       <w:r>
         <w:rPr>
@@ -415,7 +614,7 @@
           <w:szCs w:val="20"/>
           <w:shd w:val="clear" w:color="auto" w:fill="FFFFFF"/>
         </w:rPr>
-        <w:t>4</w:t>
+        <w:t>3.5</w:t>
       </w:r>
       <w:r>
         <w:rPr>
@@ -424,86 +623,13 @@
           <w:szCs w:val="20"/>
           <w:shd w:val="clear" w:color="auto" w:fill="FFFFFF"/>
         </w:rPr>
-        <w:t xml:space="preserve"> </w:t>
-      </w:r>
-      <w:r>
-        <w:rPr>
-          <w:rFonts w:ascii="Arial" w:hAnsi="Arial" w:cs="Arial"/>
-          <w:sz w:val="20"/>
-          <w:szCs w:val="20"/>
-          <w:shd w:val="clear" w:color="auto" w:fill="FFFFFF"/>
-        </w:rPr>
-        <w:t xml:space="preserve">years </w:t>
-      </w:r>
-      <w:r>
-        <w:rPr>
-          <w:rFonts w:ascii="Arial" w:hAnsi="Arial" w:cs="Arial"/>
-          <w:sz w:val="20"/>
-          <w:szCs w:val="20"/>
-          <w:shd w:val="clear" w:color="auto" w:fill="FFFFFF"/>
-        </w:rPr>
-        <w:t xml:space="preserve">academically; </w:t>
-      </w:r>
-      <w:r>
-        <w:rPr>
-          <w:rFonts w:ascii="Arial" w:hAnsi="Arial" w:cs="Arial"/>
-          <w:sz w:val="20"/>
-          <w:szCs w:val="20"/>
-          <w:shd w:val="clear" w:color="auto" w:fill="FFFFFF"/>
-        </w:rPr>
-        <w:t xml:space="preserve">implementing </w:t>
-      </w:r>
-      <w:r>
-        <w:rPr>
-          <w:rFonts w:ascii="Arial" w:hAnsi="Arial" w:cs="Arial"/>
-          <w:sz w:val="20"/>
-          <w:szCs w:val="20"/>
-          <w:shd w:val="clear" w:color="auto" w:fill="FFFFFF"/>
-        </w:rPr>
-        <w:t xml:space="preserve">and co-creating </w:t>
-      </w:r>
-      <w:r>
-        <w:rPr>
-          <w:rFonts w:ascii="Arial" w:hAnsi="Arial" w:cs="Arial"/>
-          <w:sz w:val="20"/>
-          <w:szCs w:val="20"/>
-          <w:shd w:val="clear" w:color="auto" w:fill="FFFFFF"/>
-        </w:rPr>
-        <w:t xml:space="preserve">automated tests, </w:t>
-      </w:r>
-      <w:r>
-        <w:rPr>
-          <w:rFonts w:ascii="Arial" w:hAnsi="Arial" w:cs="Arial"/>
-          <w:sz w:val="20"/>
-          <w:szCs w:val="20"/>
-          <w:shd w:val="clear" w:color="auto" w:fill="FFFFFF"/>
-        </w:rPr>
-        <w:t xml:space="preserve">web pages, features within controllers' firmware, and file systems as a </w:t>
-      </w:r>
-      <w:r>
-        <w:rPr>
-          <w:rFonts w:ascii="Arial" w:hAnsi="Arial" w:cs="Arial"/>
-          <w:sz w:val="20"/>
-          <w:szCs w:val="20"/>
-          <w:shd w:val="clear" w:color="auto" w:fill="FFFFFF"/>
-        </w:rPr>
-        <w:t>Software Engineer</w:t>
-      </w:r>
-      <w:r>
-        <w:rPr>
-          <w:rFonts w:ascii="Arial" w:hAnsi="Arial" w:cs="Arial"/>
-          <w:sz w:val="20"/>
-          <w:szCs w:val="20"/>
-          <w:shd w:val="clear" w:color="auto" w:fill="FFFFFF"/>
-        </w:rPr>
-        <w:t>.</w:t>
+        <w:t xml:space="preserve"> years professionally.</w:t>
       </w:r>
     </w:p>
     <w:p>
       <w:pPr>
         <w:rPr>
           <w:rFonts w:ascii="Arial" w:hAnsi="Arial" w:cs="Arial"/>
-          <w:b/>
           <w:sz w:val="20"/>
           <w:szCs w:val="20"/>
         </w:rPr>
@@ -512,21 +638,12 @@
     <w:p>
       <w:pPr>
         <w:rPr>
-          <w:rFonts w:ascii="Helvetica" w:hAnsi="Helvetica"/>
-          <w:sz w:val="23"/>
-          <w:szCs w:val="23"/>
-          <w:shd w:val="clear" w:color="auto" w:fill="FFFFFF"/>
-        </w:rPr>
-      </w:pPr>
-      <w:r>
-        <w:rPr>
           <w:rFonts w:ascii="Arial" w:hAnsi="Arial" w:cs="Arial"/>
           <w:b/>
           <w:sz w:val="20"/>
           <w:szCs w:val="20"/>
         </w:rPr>
-        <w:t>Education</w:t>
-      </w:r>
+      </w:pPr>
       <w:r>
         <w:rPr>
           <w:rFonts w:ascii="Arial" w:hAnsi="Arial" w:cs="Arial"/>
@@ -534,24 +651,7 @@
           <w:sz w:val="20"/>
           <w:szCs w:val="20"/>
         </w:rPr>
-        <w:t xml:space="preserve"> -</w:t>
-      </w:r>
-      <w:r>
-        <w:rPr>
-          <w:rFonts w:ascii="Helvetica" w:hAnsi="Helvetica"/>
-          <w:sz w:val="23"/>
-          <w:szCs w:val="23"/>
-          <w:shd w:val="clear" w:color="auto" w:fill="FFFFFF"/>
-        </w:rPr>
-        <w:t xml:space="preserve"> </w:t>
-      </w:r>
-      <w:r>
-        <w:rPr>
-          <w:rFonts w:ascii="Arial" w:eastAsia="DejaVuSans" w:hAnsi="Arial" w:cs="Arial"/>
-          <w:sz w:val="20"/>
-          <w:szCs w:val="20"/>
-        </w:rPr>
-        <w:t xml:space="preserve">Arizona State University, Tempe, Arizona </w:t>
+        <w:t>Professional Experience</w:t>
       </w:r>
     </w:p>
     <w:p>
@@ -564,11 +664,11 @@
       </w:pPr>
       <w:r>
         <w:rPr>
-          <w:rFonts w:ascii="Arial" w:eastAsia="DejaVuSans" w:hAnsi="Arial" w:cs="Arial"/>
-          <w:sz w:val="20"/>
-          <w:szCs w:val="20"/>
-        </w:rPr>
-        <w:t>BSE in Computer Systems Engineering – May 2016 – Accumulated GPA: 3.86</w:t>
+          <w:rFonts w:ascii="Arial" w:hAnsi="Arial" w:cs="Arial"/>
+          <w:sz w:val="20"/>
+          <w:szCs w:val="20"/>
+        </w:rPr>
+        <w:t>Raytheon Space and Airborne Systems, El Segundo, CA – December 2017 to Present</w:t>
       </w:r>
     </w:p>
     <w:p>
@@ -579,62 +679,14 @@
           <w:szCs w:val="20"/>
         </w:rPr>
       </w:pPr>
-    </w:p>
-    <w:p>
-      <w:pPr>
-        <w:rPr>
-          <w:rFonts w:ascii="Arial" w:hAnsi="Arial" w:cs="Arial"/>
-          <w:b/>
-          <w:sz w:val="20"/>
-          <w:szCs w:val="20"/>
-        </w:rPr>
-      </w:pPr>
-      <w:r>
-        <w:rPr>
-          <w:rFonts w:ascii="Arial" w:hAnsi="Arial" w:cs="Arial"/>
-          <w:b/>
-          <w:sz w:val="20"/>
-          <w:szCs w:val="20"/>
-        </w:rPr>
-        <w:t>Professional Experience</w:t>
-      </w:r>
-    </w:p>
-    <w:p>
-      <w:pPr>
-        <w:rPr>
-          <w:rFonts w:ascii="Arial" w:hAnsi="Arial" w:cs="Arial"/>
-          <w:sz w:val="20"/>
-          <w:szCs w:val="20"/>
-        </w:rPr>
-      </w:pPr>
-      <w:r>
-        <w:rPr>
-          <w:rFonts w:ascii="Arial" w:hAnsi="Arial" w:cs="Arial"/>
-          <w:sz w:val="20"/>
-          <w:szCs w:val="20"/>
-        </w:rPr>
-        <w:t>Raytheon Space and Airborne Systems, El Segundo, CA – December 2017 to Present</w:t>
-      </w:r>
-    </w:p>
-    <w:p>
-      <w:pPr>
-        <w:rPr>
-          <w:rFonts w:ascii="Arial" w:hAnsi="Arial" w:cs="Arial"/>
-          <w:b/>
-          <w:sz w:val="20"/>
-          <w:szCs w:val="20"/>
-        </w:rPr>
-      </w:pPr>
-      <w:r>
-        <w:rPr>
-          <w:rFonts w:ascii="Arial" w:hAnsi="Arial" w:cs="Arial"/>
-          <w:sz w:val="20"/>
-          <w:szCs w:val="20"/>
-        </w:rPr>
-        <w:t>Software Engineer – TCRF Department</w:t>
-      </w:r>
-      <w:bookmarkStart w:id="0" w:name="_GoBack"/>
-      <w:bookmarkEnd w:id="0"/>
+      <w:r>
+        <w:rPr>
+          <w:rFonts w:ascii="Arial" w:hAnsi="Arial" w:cs="Arial"/>
+          <w:sz w:val="20"/>
+          <w:szCs w:val="20"/>
+        </w:rPr>
+        <w:t>Software Engineer – TCRF Dept</w:t>
+      </w:r>
     </w:p>
     <w:p>
       <w:pPr>
@@ -655,111 +707,25 @@
           <w:sz w:val="20"/>
           <w:szCs w:val="20"/>
         </w:rPr>
-        <w:t>W</w:t>
-      </w:r>
-      <w:r>
-        <w:rPr>
-          <w:rFonts w:ascii="Arial" w:hAnsi="Arial" w:cs="Arial"/>
-          <w:sz w:val="20"/>
-          <w:szCs w:val="20"/>
-        </w:rPr>
-        <w:t>orking</w:t>
-      </w:r>
-      <w:r>
-        <w:rPr>
-          <w:rFonts w:ascii="Arial" w:hAnsi="Arial" w:cs="Arial"/>
-          <w:sz w:val="20"/>
-          <w:szCs w:val="20"/>
-        </w:rPr>
-        <w:t xml:space="preserve"> together with multiple small</w:t>
-      </w:r>
-      <w:r>
-        <w:rPr>
-          <w:rFonts w:ascii="Arial" w:hAnsi="Arial" w:cs="Arial"/>
-          <w:sz w:val="20"/>
-          <w:szCs w:val="20"/>
-        </w:rPr>
-        <w:t xml:space="preserve"> teams to </w:t>
-      </w:r>
-      <w:r>
-        <w:rPr>
-          <w:rFonts w:ascii="Arial" w:hAnsi="Arial" w:cs="Arial"/>
-          <w:sz w:val="20"/>
-          <w:szCs w:val="20"/>
-        </w:rPr>
-        <w:t xml:space="preserve">design a system that </w:t>
-      </w:r>
-      <w:r>
-        <w:rPr>
-          <w:rFonts w:ascii="Arial" w:hAnsi="Arial" w:cs="Arial"/>
-          <w:sz w:val="20"/>
-          <w:szCs w:val="20"/>
-        </w:rPr>
-        <w:t>integrate</w:t>
-      </w:r>
-      <w:r>
-        <w:rPr>
-          <w:rFonts w:ascii="Arial" w:hAnsi="Arial" w:cs="Arial"/>
-          <w:sz w:val="20"/>
-          <w:szCs w:val="20"/>
-        </w:rPr>
-        <w:t>s</w:t>
-      </w:r>
-      <w:r>
-        <w:rPr>
-          <w:rFonts w:ascii="Arial" w:hAnsi="Arial" w:cs="Arial"/>
-          <w:sz w:val="20"/>
-          <w:szCs w:val="20"/>
-        </w:rPr>
-        <w:t xml:space="preserve"> an automated an</w:t>
-      </w:r>
-      <w:r>
-        <w:rPr>
-          <w:rFonts w:ascii="Arial" w:hAnsi="Arial" w:cs="Arial"/>
-          <w:sz w:val="20"/>
-          <w:szCs w:val="20"/>
-        </w:rPr>
-        <w:t xml:space="preserve">d manual radar data-testing </w:t>
-      </w:r>
-      <w:r>
-        <w:rPr>
-          <w:rFonts w:ascii="Arial" w:hAnsi="Arial" w:cs="Arial"/>
-          <w:sz w:val="20"/>
-          <w:szCs w:val="20"/>
-        </w:rPr>
-        <w:t xml:space="preserve">simulator as well as </w:t>
-      </w:r>
-      <w:r>
-        <w:rPr>
-          <w:rFonts w:ascii="Arial" w:hAnsi="Arial" w:cs="Arial"/>
-          <w:sz w:val="20"/>
-          <w:szCs w:val="20"/>
-        </w:rPr>
-        <w:t xml:space="preserve">collaborating with multiple teams to strategically remove </w:t>
-      </w:r>
-      <w:r>
-        <w:rPr>
-          <w:rFonts w:ascii="Arial" w:hAnsi="Arial" w:cs="Arial"/>
-          <w:sz w:val="20"/>
-          <w:szCs w:val="20"/>
-        </w:rPr>
-        <w:t>previously implemented</w:t>
-      </w:r>
-      <w:r>
-        <w:rPr>
-          <w:rFonts w:ascii="Arial" w:hAnsi="Arial" w:cs="Arial"/>
-          <w:sz w:val="20"/>
-          <w:szCs w:val="20"/>
-        </w:rPr>
-        <w:t xml:space="preserve"> f</w:t>
-      </w:r>
-      <w:r>
-        <w:rPr>
-          <w:rFonts w:ascii="Arial" w:hAnsi="Arial" w:cs="Arial"/>
-          <w:sz w:val="20"/>
-          <w:szCs w:val="20"/>
-        </w:rPr>
-        <w:t>eatures in specific radar modes by analyzing the existing infrastructure.</w:t>
+        <w:t xml:space="preserve">Design + develop, integrate, test, document, maintain, troubleshoot + </w:t>
+      </w:r>
+      <w:proofErr w:type="spellStart"/>
+      <w:r>
+        <w:rPr>
+          <w:rFonts w:ascii="Arial" w:hAnsi="Arial" w:cs="Arial"/>
+          <w:sz w:val="20"/>
+          <w:szCs w:val="20"/>
+        </w:rPr>
+        <w:t>edebug</w:t>
+      </w:r>
+      <w:proofErr w:type="spellEnd"/>
+      <w:r>
+        <w:rPr>
+          <w:rFonts w:ascii="Arial" w:hAnsi="Arial" w:cs="Arial"/>
+          <w:sz w:val="20"/>
+          <w:szCs w:val="20"/>
+        </w:rPr>
+        <w:t>, and peer review software using Ada, Python, and C/C++.</w:t>
       </w:r>
     </w:p>
     <w:p>
@@ -781,55 +747,7 @@
           <w:sz w:val="20"/>
           <w:szCs w:val="20"/>
         </w:rPr>
-        <w:t>Implementing tests that</w:t>
-      </w:r>
-      <w:r>
-        <w:rPr>
-          <w:rFonts w:ascii="Arial" w:hAnsi="Arial" w:cs="Arial"/>
-          <w:sz w:val="20"/>
-          <w:szCs w:val="20"/>
-        </w:rPr>
-        <w:t xml:space="preserve"> are driven by a continuous integration environment (Jenkins) </w:t>
-      </w:r>
-      <w:r>
-        <w:rPr>
-          <w:rFonts w:ascii="Arial" w:hAnsi="Arial" w:cs="Arial"/>
-          <w:sz w:val="20"/>
-          <w:szCs w:val="20"/>
-        </w:rPr>
-        <w:t>and</w:t>
-      </w:r>
-      <w:r>
-        <w:rPr>
-          <w:rFonts w:ascii="Arial" w:hAnsi="Arial" w:cs="Arial"/>
-          <w:sz w:val="20"/>
-          <w:szCs w:val="20"/>
-        </w:rPr>
-        <w:t xml:space="preserve"> </w:t>
-      </w:r>
-      <w:r>
-        <w:rPr>
-          <w:rFonts w:ascii="Arial" w:hAnsi="Arial" w:cs="Arial"/>
-          <w:sz w:val="20"/>
-          <w:szCs w:val="20"/>
-        </w:rPr>
-        <w:t>P</w:t>
-      </w:r>
-      <w:r>
-        <w:rPr>
-          <w:rFonts w:ascii="Arial" w:hAnsi="Arial" w:cs="Arial"/>
-          <w:sz w:val="20"/>
-          <w:szCs w:val="20"/>
-        </w:rPr>
-        <w:t>ython scripts.</w:t>
-      </w:r>
-      <w:r>
-        <w:rPr>
-          <w:rFonts w:ascii="Arial" w:hAnsi="Arial" w:cs="Arial"/>
-          <w:sz w:val="20"/>
-          <w:szCs w:val="20"/>
-        </w:rPr>
-        <w:t xml:space="preserve"> </w:t>
+        <w:t>(I am very limited to the information that I can put here.)</w:t>
       </w:r>
     </w:p>
     <w:p>
@@ -973,16 +891,7 @@
           <w:sz w:val="20"/>
           <w:szCs w:val="20"/>
         </w:rPr>
-        <w:t xml:space="preserve">Focused on </w:t>
-      </w:r>
-      <w:r>
-        <w:rPr>
-          <w:rFonts w:ascii="Arial" w:eastAsia="DejaVuSans-Bold" w:hAnsi="Arial" w:cs="Arial"/>
-          <w:bCs/>
-          <w:sz w:val="20"/>
-          <w:szCs w:val="20"/>
-        </w:rPr>
-        <w:t>implementing</w:t>
+        <w:t>Implemented</w:t>
       </w:r>
       <w:r>
         <w:rPr>
@@ -1009,7 +918,18 @@
           <w:sz w:val="20"/>
           <w:szCs w:val="20"/>
         </w:rPr>
-        <w:t xml:space="preserve"> features relating to TCP/TLS connections, the ability to use a secondary ethernet adapter, and re</w:t>
+        <w:t xml:space="preserve"> features relating to TCP/TLS </w:t>
+      </w:r>
+      <w:bookmarkStart w:id="0" w:name="_GoBack"/>
+      <w:bookmarkEnd w:id="0"/>
+      <w:r>
+        <w:rPr>
+          <w:rFonts w:ascii="Arial" w:eastAsia="DejaVuSans-Bold" w:hAnsi="Arial" w:cs="Arial"/>
+          <w:bCs/>
+          <w:sz w:val="20"/>
+          <w:szCs w:val="20"/>
+        </w:rPr>
+        <w:t>connections, the ability to use a secondary ethernet adapter, and re</w:t>
       </w:r>
       <w:r>
         <w:rPr>
@@ -1364,7 +1284,15 @@
           <w:sz w:val="20"/>
           <w:szCs w:val="20"/>
         </w:rPr>
-        <w:t xml:space="preserve">HTML, </w:t>
+        <w:t>HTML,</w:t>
+      </w:r>
+      <w:r>
+        <w:rPr>
+          <w:rFonts w:ascii="Arial" w:eastAsia="Times New Roman" w:hAnsi="Arial" w:cs="Arial"/>
+          <w:sz w:val="20"/>
+          <w:szCs w:val="20"/>
+        </w:rPr>
+        <w:t xml:space="preserve"> </w:t>
       </w:r>
       <w:r>
         <w:rPr>
@@ -1380,15 +1308,49 @@
           <w:sz w:val="20"/>
           <w:szCs w:val="20"/>
         </w:rPr>
-        <w:t xml:space="preserve">, </w:t>
-      </w:r>
-      <w:r>
-        <w:rPr>
-          <w:rFonts w:ascii="Arial" w:eastAsia="Times New Roman" w:hAnsi="Arial" w:cs="Arial"/>
-          <w:sz w:val="20"/>
-          <w:szCs w:val="20"/>
-        </w:rPr>
-        <w:t>CSS, XML</w:t>
+        <w:t>,</w:t>
+      </w:r>
+      <w:r>
+        <w:rPr>
+          <w:rFonts w:ascii="Arial" w:eastAsia="Times New Roman" w:hAnsi="Arial" w:cs="Arial"/>
+          <w:sz w:val="20"/>
+          <w:szCs w:val="20"/>
+        </w:rPr>
+        <w:t xml:space="preserve"> </w:t>
+      </w:r>
+      <w:r>
+        <w:rPr>
+          <w:rFonts w:ascii="Arial" w:eastAsia="Times New Roman" w:hAnsi="Arial" w:cs="Arial"/>
+          <w:color w:val="000000"/>
+          <w:sz w:val="20"/>
+          <w:szCs w:val="20"/>
+        </w:rPr>
+        <w:t>C#,</w:t>
+      </w:r>
+      <w:r>
+        <w:rPr>
+          <w:rFonts w:ascii="Arial" w:eastAsia="Times New Roman" w:hAnsi="Arial" w:cs="Arial"/>
+          <w:color w:val="000000"/>
+          <w:sz w:val="20"/>
+          <w:szCs w:val="20"/>
+        </w:rPr>
+        <w:t xml:space="preserve"> </w:t>
+      </w:r>
+      <w:r>
+        <w:rPr>
+          <w:rFonts w:ascii="Arial" w:eastAsia="Times New Roman" w:hAnsi="Arial" w:cs="Arial"/>
+          <w:sz w:val="20"/>
+          <w:szCs w:val="20"/>
+        </w:rPr>
+        <w:t>CSS</w:t>
+      </w:r>
+      <w:r>
+        <w:rPr>
+          <w:rFonts w:ascii="Arial" w:eastAsia="Times New Roman" w:hAnsi="Arial" w:cs="Arial"/>
+          <w:sz w:val="20"/>
+          <w:szCs w:val="20"/>
+        </w:rPr>
+        <w:t>, XML</w:t>
       </w:r>
     </w:p>
     <w:p>
@@ -1458,7 +1420,7 @@
           <w:sz w:val="20"/>
           <w:szCs w:val="20"/>
         </w:rPr>
-        <w:t>OpenSSL, libxml2,</w:t>
+        <w:t>libxml2,</w:t>
       </w:r>
       <w:r>
         <w:rPr>
@@ -1483,15 +1445,7 @@
           <w:sz w:val="20"/>
           <w:szCs w:val="20"/>
         </w:rPr>
-        <w:t xml:space="preserve">, </w:t>
-      </w:r>
-      <w:r>
-        <w:rPr>
-          <w:rFonts w:ascii="Arial" w:eastAsia="Times New Roman" w:hAnsi="Arial" w:cs="Arial"/>
-          <w:sz w:val="20"/>
-          <w:szCs w:val="20"/>
-        </w:rPr>
-        <w:t xml:space="preserve">PHP, </w:t>
+        <w:t>,</w:t>
       </w:r>
       <w:r>
         <w:rPr>
@@ -1500,7 +1454,7 @@
           <w:sz w:val="20"/>
           <w:szCs w:val="20"/>
         </w:rPr>
-        <w:t>C#,</w:t>
+        <w:t xml:space="preserve"> </w:t>
       </w:r>
       <w:r>
         <w:rPr>
@@ -1509,7 +1463,7 @@
           <w:sz w:val="20"/>
           <w:szCs w:val="20"/>
         </w:rPr>
-        <w:t xml:space="preserve"> </w:t>
+        <w:t>.</w:t>
       </w:r>
       <w:r>
         <w:rPr>
@@ -1518,17 +1472,9 @@
           <w:sz w:val="20"/>
           <w:szCs w:val="20"/>
         </w:rPr>
-        <w:t>NET, wpa_supplicant,</w:t>
-      </w:r>
-      <w:r>
-        <w:rPr>
-          <w:rFonts w:ascii="Arial" w:eastAsia="Times New Roman" w:hAnsi="Arial" w:cs="Arial"/>
-          <w:color w:val="000000"/>
-          <w:sz w:val="20"/>
-          <w:szCs w:val="20"/>
-        </w:rPr>
-        <w:t xml:space="preserve"> </w:t>
-      </w:r>
+        <w:t xml:space="preserve">NET, </w:t>
+      </w:r>
+      <w:proofErr w:type="spellStart"/>
       <w:r>
         <w:rPr>
           <w:rFonts w:ascii="Arial" w:eastAsia="Times New Roman" w:hAnsi="Arial" w:cs="Arial"/>
@@ -1537,6 +1483,7 @@
         </w:rPr>
         <w:t>lodash</w:t>
       </w:r>
+      <w:proofErr w:type="spellEnd"/>
     </w:p>
     <w:p>
       <w:pPr>
@@ -1602,15 +1549,7 @@
           <w:sz w:val="20"/>
           <w:szCs w:val="20"/>
         </w:rPr>
-        <w:t xml:space="preserve">/8/10, </w:t>
-      </w:r>
-      <w:r>
-        <w:rPr>
-          <w:rFonts w:ascii="Arial" w:eastAsia="Times New Roman" w:hAnsi="Arial" w:cs="Arial"/>
-          <w:sz w:val="20"/>
-          <w:szCs w:val="20"/>
-        </w:rPr>
-        <w:t>MacOS</w:t>
+        <w:t>/8/10</w:t>
       </w:r>
     </w:p>
     <w:p>
@@ -1643,6 +1582,7 @@
         </w:rPr>
         <w:t xml:space="preserve">Visual Studio/Eclipse, Notepad++, </w:t>
       </w:r>
+      <w:proofErr w:type="spellStart"/>
       <w:r>
         <w:rPr>
           <w:rFonts w:ascii="Arial" w:hAnsi="Arial" w:cs="Arial"/>
@@ -1651,6 +1591,7 @@
         </w:rPr>
         <w:t>AdaMulti</w:t>
       </w:r>
+      <w:proofErr w:type="spellEnd"/>
       <w:r>
         <w:rPr>
           <w:rFonts w:ascii="Arial" w:hAnsi="Arial" w:cs="Arial"/>
@@ -1659,6 +1600,7 @@
         </w:rPr>
         <w:t xml:space="preserve">, </w:t>
       </w:r>
+      <w:proofErr w:type="spellStart"/>
       <w:r>
         <w:rPr>
           <w:rFonts w:ascii="Arial" w:hAnsi="Arial" w:cs="Arial"/>
@@ -1667,6 +1609,7 @@
         </w:rPr>
         <w:t>SlickEdit</w:t>
       </w:r>
+      <w:proofErr w:type="spellEnd"/>
       <w:r>
         <w:rPr>
           <w:rFonts w:ascii="Arial" w:eastAsia="Times New Roman" w:hAnsi="Arial" w:cs="Arial"/>
@@ -1791,7 +1734,27 @@
           <w:sz w:val="20"/>
           <w:szCs w:val="20"/>
         </w:rPr>
-        <w:t>, Jira, BugTracker,</w:t>
+        <w:t xml:space="preserve">, Jira, </w:t>
+      </w:r>
+      <w:proofErr w:type="spellStart"/>
+      <w:r>
+        <w:rPr>
+          <w:rFonts w:ascii="Arial" w:eastAsia="Times New Roman" w:hAnsi="Arial" w:cs="Arial"/>
+          <w:color w:val="000000"/>
+          <w:sz w:val="20"/>
+          <w:szCs w:val="20"/>
+        </w:rPr>
+        <w:t>BugTracker</w:t>
+      </w:r>
+      <w:proofErr w:type="spellEnd"/>
+      <w:r>
+        <w:rPr>
+          <w:rFonts w:ascii="Arial" w:eastAsia="Times New Roman" w:hAnsi="Arial" w:cs="Arial"/>
+          <w:color w:val="000000"/>
+          <w:sz w:val="20"/>
+          <w:szCs w:val="20"/>
+        </w:rPr>
+        <w:t>,</w:t>
       </w:r>
       <w:r>
         <w:rPr>
@@ -1905,7 +1868,25 @@
           <w:sz w:val="20"/>
           <w:szCs w:val="20"/>
         </w:rPr>
-        <w:t>: Userspace – game processes</w:t>
+        <w:t xml:space="preserve">: </w:t>
+      </w:r>
+      <w:proofErr w:type="spellStart"/>
+      <w:r>
+        <w:rPr>
+          <w:rFonts w:ascii="Arial" w:hAnsi="Arial" w:cs="Arial"/>
+          <w:sz w:val="20"/>
+          <w:szCs w:val="20"/>
+        </w:rPr>
+        <w:t>Userspace</w:t>
+      </w:r>
+      <w:proofErr w:type="spellEnd"/>
+      <w:r>
+        <w:rPr>
+          <w:rFonts w:ascii="Arial" w:hAnsi="Arial" w:cs="Arial"/>
+          <w:sz w:val="20"/>
+          <w:szCs w:val="20"/>
+        </w:rPr>
+        <w:t xml:space="preserve"> – game processes</w:t>
       </w:r>
       <w:r>
         <w:rPr>
@@ -1982,7 +1963,25 @@
           <w:sz w:val="20"/>
           <w:szCs w:val="20"/>
         </w:rPr>
-        <w:t xml:space="preserve">+ WebSockets </w:t>
+        <w:t xml:space="preserve">+ </w:t>
+      </w:r>
+      <w:proofErr w:type="spellStart"/>
+      <w:r>
+        <w:rPr>
+          <w:rFonts w:ascii="Arial" w:hAnsi="Arial" w:cs="Arial"/>
+          <w:sz w:val="20"/>
+          <w:szCs w:val="20"/>
+        </w:rPr>
+        <w:t>WebSockets</w:t>
+      </w:r>
+      <w:proofErr w:type="spellEnd"/>
+      <w:r>
+        <w:rPr>
+          <w:rFonts w:ascii="Arial" w:hAnsi="Arial" w:cs="Arial"/>
+          <w:sz w:val="20"/>
+          <w:szCs w:val="20"/>
+        </w:rPr>
+        <w:t xml:space="preserve"> </w:t>
       </w:r>
       <w:r>
         <w:rPr>
@@ -2068,7 +2067,6 @@
     </w:p>
     <w:p>
       <w:pPr>
-        <w:ind w:left="720"/>
         <w:rPr>
           <w:rFonts w:ascii="Arial" w:hAnsi="Arial" w:cs="Arial"/>
           <w:sz w:val="20"/>
@@ -2079,14 +2077,68 @@
     <w:p>
       <w:pPr>
         <w:rPr>
-          <w:rFonts w:ascii="Arial" w:eastAsia="DejaVuSans-Bold" w:hAnsi="Arial" w:cs="Arial"/>
+          <w:rFonts w:ascii="Helvetica" w:hAnsi="Helvetica"/>
+          <w:sz w:val="23"/>
+          <w:szCs w:val="23"/>
+          <w:shd w:val="clear" w:color="auto" w:fill="FFFFFF"/>
+        </w:rPr>
+      </w:pPr>
+      <w:r>
+        <w:rPr>
+          <w:rFonts w:ascii="Arial" w:hAnsi="Arial" w:cs="Arial"/>
           <w:b/>
-          <w:bCs/>
-          <w:sz w:val="20"/>
-          <w:szCs w:val="20"/>
-        </w:rPr>
-      </w:pPr>
-      <w:r>
+          <w:sz w:val="20"/>
+          <w:szCs w:val="20"/>
+        </w:rPr>
+        <w:t>Education -</w:t>
+      </w:r>
+      <w:r>
+        <w:rPr>
+          <w:rFonts w:ascii="Helvetica" w:hAnsi="Helvetica"/>
+          <w:sz w:val="23"/>
+          <w:szCs w:val="23"/>
+          <w:shd w:val="clear" w:color="auto" w:fill="FFFFFF"/>
+        </w:rPr>
+        <w:t xml:space="preserve"> </w:t>
+      </w:r>
+      <w:r>
+        <w:rPr>
+          <w:rFonts w:ascii="Arial" w:eastAsia="DejaVuSans" w:hAnsi="Arial" w:cs="Arial"/>
+          <w:sz w:val="20"/>
+          <w:szCs w:val="20"/>
+        </w:rPr>
+        <w:t xml:space="preserve">Arizona State University, Tempe, Arizona </w:t>
+      </w:r>
+    </w:p>
+    <w:p>
+      <w:pPr>
+        <w:rPr>
+          <w:rFonts w:ascii="Arial" w:hAnsi="Arial" w:cs="Arial"/>
+          <w:sz w:val="20"/>
+          <w:szCs w:val="20"/>
+        </w:rPr>
+      </w:pPr>
+      <w:r>
+        <w:rPr>
+          <w:rFonts w:ascii="Arial" w:eastAsia="DejaVuSans" w:hAnsi="Arial" w:cs="Arial"/>
+          <w:sz w:val="20"/>
+          <w:szCs w:val="20"/>
+        </w:rPr>
+        <w:t>BSE in Computer Systems Engineering – May 2016 – Accumulated GPA: 3.86</w:t>
+      </w:r>
+    </w:p>
+    <w:p>
+      <w:pPr>
+        <w:ind w:left="720"/>
+        <w:rPr>
+          <w:rFonts w:ascii="Arial" w:hAnsi="Arial" w:cs="Arial"/>
+          <w:sz w:val="20"/>
+          <w:szCs w:val="20"/>
+        </w:rPr>
+      </w:pPr>
+    </w:p>
+    <w:p>
+      <w:pPr>
         <w:rPr>
           <w:rFonts w:ascii="Arial" w:eastAsia="DejaVuSans-Bold" w:hAnsi="Arial" w:cs="Arial"/>
           <w:b/>
@@ -2094,6 +2146,15 @@
           <w:sz w:val="20"/>
           <w:szCs w:val="20"/>
         </w:rPr>
+      </w:pPr>
+      <w:r>
+        <w:rPr>
+          <w:rFonts w:ascii="Arial" w:eastAsia="DejaVuSans-Bold" w:hAnsi="Arial" w:cs="Arial"/>
+          <w:b/>
+          <w:bCs/>
+          <w:sz w:val="20"/>
+          <w:szCs w:val="20"/>
+        </w:rPr>
         <w:t>Past Leadership</w:t>
       </w:r>
       <w:r>
@@ -2114,7 +2175,27 @@
           <w:sz w:val="20"/>
           <w:szCs w:val="20"/>
         </w:rPr>
-        <w:t xml:space="preserve"> Self-Development Opportunities</w:t>
+        <w:t xml:space="preserve"> </w:t>
+      </w:r>
+      <w:r>
+        <w:rPr>
+          <w:rFonts w:ascii="Arial" w:eastAsia="DejaVuSans-Bold" w:hAnsi="Arial" w:cs="Arial"/>
+          <w:b/>
+          <w:bCs/>
+          <w:sz w:val="20"/>
+          <w:szCs w:val="20"/>
+        </w:rPr>
+        <w:t>Teamwork Building</w:t>
+      </w:r>
+      <w:r>
+        <w:rPr>
+          <w:rFonts w:ascii="Arial" w:eastAsia="DejaVuSans-Bold" w:hAnsi="Arial" w:cs="Arial"/>
+          <w:b/>
+          <w:bCs/>
+          <w:sz w:val="20"/>
+          <w:szCs w:val="20"/>
+        </w:rPr>
+        <w:t xml:space="preserve"> Opportunities</w:t>
       </w:r>
       <w:r>
         <w:rPr>
@@ -2166,7 +2247,27 @@
           <w:sz w:val="20"/>
           <w:szCs w:val="20"/>
         </w:rPr>
-        <w:t>Charge) for SEALfit 20X Crucible for July 21-22, 2018</w:t>
+        <w:t xml:space="preserve">Charge) for </w:t>
+      </w:r>
+      <w:proofErr w:type="spellStart"/>
+      <w:r>
+        <w:rPr>
+          <w:rFonts w:ascii="Arial" w:eastAsia="DejaVuSans-Bold" w:hAnsi="Arial" w:cs="Arial"/>
+          <w:bCs/>
+          <w:sz w:val="20"/>
+          <w:szCs w:val="20"/>
+        </w:rPr>
+        <w:t>SEALfit</w:t>
+      </w:r>
+      <w:proofErr w:type="spellEnd"/>
+      <w:r>
+        <w:rPr>
+          <w:rFonts w:ascii="Arial" w:eastAsia="DejaVuSans-Bold" w:hAnsi="Arial" w:cs="Arial"/>
+          <w:bCs/>
+          <w:sz w:val="20"/>
+          <w:szCs w:val="20"/>
+        </w:rPr>
+        <w:t xml:space="preserve"> 20X Crucible for July 21-22, 2018</w:t>
       </w:r>
     </w:p>
     <w:p>
@@ -3363,7 +3464,7 @@
     </w:rPrDefault>
     <w:pPrDefault/>
   </w:docDefaults>
-  <w:latentStyles w:defLockedState="0" w:defUIPriority="99" w:defSemiHidden="0" w:defUnhideWhenUsed="0" w:defQFormat="0" w:count="375">
+  <w:latentStyles w:defLockedState="0" w:defUIPriority="99" w:defSemiHidden="0" w:defUnhideWhenUsed="0" w:defQFormat="0" w:count="377">
     <w:lsdException w:name="Normal" w:uiPriority="0" w:qFormat="1"/>
     <w:lsdException w:name="heading 1" w:uiPriority="9" w:qFormat="1"/>
     <w:lsdException w:name="heading 2" w:semiHidden="1" w:uiPriority="9" w:unhideWhenUsed="1" w:qFormat="1"/>
@@ -3469,7 +3570,6 @@
     <w:lsdException w:name="HTML Sample" w:semiHidden="1" w:unhideWhenUsed="1"/>
     <w:lsdException w:name="HTML Typewriter" w:semiHidden="1" w:unhideWhenUsed="1"/>
     <w:lsdException w:name="HTML Variable" w:semiHidden="1" w:unhideWhenUsed="1"/>
-    <w:lsdException w:name="Normal Table" w:semiHidden="1" w:unhideWhenUsed="1"/>
     <w:lsdException w:name="annotation subject" w:semiHidden="1" w:unhideWhenUsed="1"/>
     <w:lsdException w:name="No List" w:semiHidden="1" w:unhideWhenUsed="1"/>
     <w:lsdException w:name="Outline List 1" w:semiHidden="1" w:unhideWhenUsed="1"/>
@@ -3515,11 +3615,9 @@
     <w:lsdException w:name="Table Subtle 1" w:semiHidden="1" w:unhideWhenUsed="1"/>
     <w:lsdException w:name="Table Subtle 2" w:semiHidden="1" w:unhideWhenUsed="1"/>
     <w:lsdException w:name="Table Web 1" w:semiHidden="1" w:unhideWhenUsed="1"/>
-    <w:lsdException w:name="Table Web 2" w:semiHidden="1" w:unhideWhenUsed="1"/>
     <w:lsdException w:name="Table Web 3" w:semiHidden="1" w:unhideWhenUsed="1"/>
     <w:lsdException w:name="Balloon Text" w:semiHidden="1" w:unhideWhenUsed="1"/>
     <w:lsdException w:name="Table Grid" w:uiPriority="39"/>
-    <w:lsdException w:name="Table Theme" w:semiHidden="1" w:unhideWhenUsed="1"/>
     <w:lsdException w:name="Placeholder Text" w:semiHidden="1"/>
     <w:lsdException w:name="No Spacing" w:uiPriority="1" w:qFormat="1"/>
     <w:lsdException w:name="Light Shading" w:uiPriority="60"/>
@@ -3739,6 +3837,8 @@
     <w:lsdException w:name="Smart Hyperlink" w:semiHidden="1" w:unhideWhenUsed="1"/>
     <w:lsdException w:name="Hashtag" w:semiHidden="1" w:unhideWhenUsed="1"/>
     <w:lsdException w:name="Unresolved Mention" w:semiHidden="1" w:unhideWhenUsed="1"/>
+    <w:lsdException w:name="Smart Link" w:semiHidden="1" w:unhideWhenUsed="1"/>
+    <w:lsdException w:name="Smart Link Error" w:semiHidden="1" w:unhideWhenUsed="1"/>
   </w:latentStyles>
   <w:style w:type="paragraph" w:default="1" w:styleId="Normal">
     <w:name w:val="Normal"/>
@@ -4030,6 +4130,18 @@
       <w:shd w:val="clear" w:color="auto" w:fill="E6E6E6"/>
     </w:rPr>
   </w:style>
+  <w:style w:type="character" w:styleId="FollowedHyperlink">
+    <w:name w:val="FollowedHyperlink"/>
+    <w:basedOn w:val="DefaultParagraphFont"/>
+    <w:uiPriority w:val="99"/>
+    <w:semiHidden/>
+    <w:unhideWhenUsed/>
+    <w:rsid w:val="00D45AFB"/>
+    <w:rPr>
+      <w:color w:val="954F72" w:themeColor="followedHyperlink"/>
+      <w:u w:val="single"/>
+    </w:rPr>
+  </w:style>
 </w:styles>
 </file>
 
@@ -4038,7 +4150,7 @@
   <a:themeElements>
     <a:clrScheme name="Office">
       <a:dk1>
-        <a:sysClr val="windowText" lastClr="000000"/>
+        <a:sysClr val="windowText" lastClr="040404"/>
       </a:dk1>
       <a:lt1>
         <a:sysClr val="window" lastClr="FFFFFF"/>

</xml_diff>